<commit_message>
Cambios en la documentacion
</commit_message>
<xml_diff>
--- a/Documentacion/Documentacion.docx
+++ b/Documentacion/Documentacion.docx
@@ -618,6 +618,7 @@
                                 <w:dataBinding w:prefixMappings="xmlns:ns0='http://purl.org/dc/elements/1.1/' xmlns:ns1='http://schemas.openxmlformats.org/package/2006/metadata/core-properties' " w:xpath="/ns1:coreProperties[1]/ns0:title[1]" w:storeItemID="{6C3C8BC8-F283-45AE-878A-BAB7291924A1}"/>
                                 <w:text/>
                               </w:sdtPr>
+                              <w:sdtEndPr/>
                               <w:sdtContent>
                                 <w:p>
                                   <w:pPr>
@@ -656,6 +657,7 @@
                                 <w:dataBinding w:prefixMappings="xmlns:ns0='http://purl.org/dc/elements/1.1/' xmlns:ns1='http://schemas.openxmlformats.org/package/2006/metadata/core-properties' " w:xpath="/ns1:coreProperties[1]/ns0:subject[1]" w:storeItemID="{6C3C8BC8-F283-45AE-878A-BAB7291924A1}"/>
                                 <w:text/>
                               </w:sdtPr>
+                              <w:sdtEndPr/>
                               <w:sdtContent>
                                 <w:p>
                                   <w:pPr>
@@ -1267,7 +1269,7 @@
           <w:r>
             <w:fldChar w:fldCharType="separate"/>
           </w:r>
-          <w:hyperlink w:anchor="_Toc514765637" w:history="1">
+          <w:hyperlink w:anchor="_Toc514865244" w:history="1">
             <w:r>
               <w:rPr>
                 <w:rStyle w:val="Hipervnculo"/>
@@ -1294,7 +1296,7 @@
                 <w:noProof/>
                 <w:webHidden/>
               </w:rPr>
-              <w:instrText xml:space="preserve"> PAGEREF _Toc514765637 \h </w:instrText>
+              <w:instrText xml:space="preserve"> PAGEREF _Toc514865244 \h </w:instrText>
             </w:r>
             <w:r>
               <w:rPr>
@@ -1314,7 +1316,7 @@
                 <w:noProof/>
                 <w:webHidden/>
               </w:rPr>
-              <w:t>5</w:t>
+              <w:t>6</w:t>
             </w:r>
             <w:r>
               <w:rPr>
@@ -1338,7 +1340,7 @@
               <w:lang w:eastAsia="es-ES"/>
             </w:rPr>
           </w:pPr>
-          <w:hyperlink w:anchor="_Toc514765638" w:history="1">
+          <w:hyperlink w:anchor="_Toc514865245" w:history="1">
             <w:r>
               <w:rPr>
                 <w:rStyle w:val="Hipervnculo"/>
@@ -1365,7 +1367,7 @@
                 <w:noProof/>
                 <w:webHidden/>
               </w:rPr>
-              <w:instrText xml:space="preserve"> PAGEREF _Toc514765638 \h </w:instrText>
+              <w:instrText xml:space="preserve"> PAGEREF _Toc514865245 \h </w:instrText>
             </w:r>
             <w:r>
               <w:rPr>
@@ -1385,7 +1387,7 @@
                 <w:noProof/>
                 <w:webHidden/>
               </w:rPr>
-              <w:t>5</w:t>
+              <w:t>6</w:t>
             </w:r>
             <w:r>
               <w:rPr>
@@ -1410,7 +1412,7 @@
               <w:lang w:eastAsia="es-ES"/>
             </w:rPr>
           </w:pPr>
-          <w:hyperlink w:anchor="_Toc514765639" w:history="1">
+          <w:hyperlink w:anchor="_Toc514865246" w:history="1">
             <w:r>
               <w:rPr>
                 <w:rStyle w:val="Hipervnculo"/>
@@ -1453,7 +1455,7 @@
                 <w:noProof/>
                 <w:webHidden/>
               </w:rPr>
-              <w:instrText xml:space="preserve"> PAGEREF _Toc514765639 \h </w:instrText>
+              <w:instrText xml:space="preserve"> PAGEREF _Toc514865246 \h </w:instrText>
             </w:r>
             <w:r>
               <w:rPr>
@@ -1473,7 +1475,7 @@
                 <w:noProof/>
                 <w:webHidden/>
               </w:rPr>
-              <w:t>5</w:t>
+              <w:t>6</w:t>
             </w:r>
             <w:r>
               <w:rPr>
@@ -1497,7 +1499,7 @@
               <w:lang w:eastAsia="es-ES"/>
             </w:rPr>
           </w:pPr>
-          <w:hyperlink w:anchor="_Toc514765640" w:history="1">
+          <w:hyperlink w:anchor="_Toc514865247" w:history="1">
             <w:r>
               <w:rPr>
                 <w:rStyle w:val="Hipervnculo"/>
@@ -1524,7 +1526,7 @@
                 <w:noProof/>
                 <w:webHidden/>
               </w:rPr>
-              <w:instrText xml:space="preserve"> PAGEREF _Toc514765640 \h </w:instrText>
+              <w:instrText xml:space="preserve"> PAGEREF _Toc514865247 \h </w:instrText>
             </w:r>
             <w:r>
               <w:rPr>
@@ -1544,7 +1546,7 @@
                 <w:noProof/>
                 <w:webHidden/>
               </w:rPr>
-              <w:t>5</w:t>
+              <w:t>6</w:t>
             </w:r>
             <w:r>
               <w:rPr>
@@ -1568,7 +1570,7 @@
               <w:lang w:eastAsia="es-ES"/>
             </w:rPr>
           </w:pPr>
-          <w:hyperlink w:anchor="_Toc514765641" w:history="1">
+          <w:hyperlink w:anchor="_Toc514865248" w:history="1">
             <w:r>
               <w:rPr>
                 <w:rStyle w:val="Hipervnculo"/>
@@ -1595,7 +1597,7 @@
                 <w:noProof/>
                 <w:webHidden/>
               </w:rPr>
-              <w:instrText xml:space="preserve"> PAGEREF _Toc514765641 \h </w:instrText>
+              <w:instrText xml:space="preserve"> PAGEREF _Toc514865248 \h </w:instrText>
             </w:r>
             <w:r>
               <w:rPr>
@@ -1615,7 +1617,7 @@
                 <w:noProof/>
                 <w:webHidden/>
               </w:rPr>
-              <w:t>6</w:t>
+              <w:t>7</w:t>
             </w:r>
             <w:r>
               <w:rPr>
@@ -1639,7 +1641,7 @@
               <w:lang w:eastAsia="es-ES"/>
             </w:rPr>
           </w:pPr>
-          <w:hyperlink w:anchor="_Toc514765642" w:history="1">
+          <w:hyperlink w:anchor="_Toc514865249" w:history="1">
             <w:r>
               <w:rPr>
                 <w:rStyle w:val="Hipervnculo"/>
@@ -1666,7 +1668,7 @@
                 <w:noProof/>
                 <w:webHidden/>
               </w:rPr>
-              <w:instrText xml:space="preserve"> PAGEREF _Toc514765642 \h </w:instrText>
+              <w:instrText xml:space="preserve"> PAGEREF _Toc514865249 \h </w:instrText>
             </w:r>
             <w:r>
               <w:rPr>
@@ -1686,7 +1688,7 @@
                 <w:noProof/>
                 <w:webHidden/>
               </w:rPr>
-              <w:t>6</w:t>
+              <w:t>7</w:t>
             </w:r>
             <w:r>
               <w:rPr>
@@ -1710,7 +1712,7 @@
               <w:lang w:eastAsia="es-ES"/>
             </w:rPr>
           </w:pPr>
-          <w:hyperlink w:anchor="_Toc514765643" w:history="1">
+          <w:hyperlink w:anchor="_Toc514865250" w:history="1">
             <w:r>
               <w:rPr>
                 <w:rStyle w:val="Hipervnculo"/>
@@ -1737,7 +1739,7 @@
                 <w:noProof/>
                 <w:webHidden/>
               </w:rPr>
-              <w:instrText xml:space="preserve"> PAGEREF _Toc514765643 \h </w:instrText>
+              <w:instrText xml:space="preserve"> PAGEREF _Toc514865250 \h </w:instrText>
             </w:r>
             <w:r>
               <w:rPr>
@@ -1757,7 +1759,7 @@
                 <w:noProof/>
                 <w:webHidden/>
               </w:rPr>
-              <w:t>6</w:t>
+              <w:t>7</w:t>
             </w:r>
             <w:r>
               <w:rPr>
@@ -1781,7 +1783,7 @@
               <w:lang w:eastAsia="es-ES"/>
             </w:rPr>
           </w:pPr>
-          <w:hyperlink w:anchor="_Toc514765644" w:history="1">
+          <w:hyperlink w:anchor="_Toc514865251" w:history="1">
             <w:r>
               <w:rPr>
                 <w:rStyle w:val="Hipervnculo"/>
@@ -1808,7 +1810,7 @@
                 <w:noProof/>
                 <w:webHidden/>
               </w:rPr>
-              <w:instrText xml:space="preserve"> PAGEREF _Toc514765644 \h </w:instrText>
+              <w:instrText xml:space="preserve"> PAGEREF _Toc514865251 \h </w:instrText>
             </w:r>
             <w:r>
               <w:rPr>
@@ -1828,7 +1830,7 @@
                 <w:noProof/>
                 <w:webHidden/>
               </w:rPr>
-              <w:t>7</w:t>
+              <w:t>8</w:t>
             </w:r>
             <w:r>
               <w:rPr>
@@ -1852,7 +1854,7 @@
               <w:lang w:eastAsia="es-ES"/>
             </w:rPr>
           </w:pPr>
-          <w:hyperlink w:anchor="_Toc514765645" w:history="1">
+          <w:hyperlink w:anchor="_Toc514865252" w:history="1">
             <w:r>
               <w:rPr>
                 <w:rStyle w:val="Hipervnculo"/>
@@ -1879,7 +1881,7 @@
                 <w:noProof/>
                 <w:webHidden/>
               </w:rPr>
-              <w:instrText xml:space="preserve"> PAGEREF _Toc514765645 \h </w:instrText>
+              <w:instrText xml:space="preserve"> PAGEREF _Toc514865252 \h </w:instrText>
             </w:r>
             <w:r>
               <w:rPr>
@@ -1899,7 +1901,7 @@
                 <w:noProof/>
                 <w:webHidden/>
               </w:rPr>
-              <w:t>7</w:t>
+              <w:t>8</w:t>
             </w:r>
             <w:r>
               <w:rPr>
@@ -1923,7 +1925,7 @@
               <w:lang w:eastAsia="es-ES"/>
             </w:rPr>
           </w:pPr>
-          <w:hyperlink w:anchor="_Toc514765646" w:history="1">
+          <w:hyperlink w:anchor="_Toc514865253" w:history="1">
             <w:r>
               <w:rPr>
                 <w:rStyle w:val="Hipervnculo"/>
@@ -1950,7 +1952,7 @@
                 <w:noProof/>
                 <w:webHidden/>
               </w:rPr>
-              <w:instrText xml:space="preserve"> PAGEREF _Toc514765646 \h </w:instrText>
+              <w:instrText xml:space="preserve"> PAGEREF _Toc514865253 \h </w:instrText>
             </w:r>
             <w:r>
               <w:rPr>
@@ -1970,7 +1972,7 @@
                 <w:noProof/>
                 <w:webHidden/>
               </w:rPr>
-              <w:t>7</w:t>
+              <w:t>8</w:t>
             </w:r>
             <w:r>
               <w:rPr>
@@ -1994,7 +1996,7 @@
               <w:lang w:eastAsia="es-ES"/>
             </w:rPr>
           </w:pPr>
-          <w:hyperlink w:anchor="_Toc514765647" w:history="1">
+          <w:hyperlink w:anchor="_Toc514865254" w:history="1">
             <w:r>
               <w:rPr>
                 <w:rStyle w:val="Hipervnculo"/>
@@ -2021,7 +2023,7 @@
                 <w:noProof/>
                 <w:webHidden/>
               </w:rPr>
-              <w:instrText xml:space="preserve"> PAGEREF _Toc514765647 \h </w:instrText>
+              <w:instrText xml:space="preserve"> PAGEREF _Toc514865254 \h </w:instrText>
             </w:r>
             <w:r>
               <w:rPr>
@@ -2041,7 +2043,7 @@
                 <w:noProof/>
                 <w:webHidden/>
               </w:rPr>
-              <w:t>8</w:t>
+              <w:t>9</w:t>
             </w:r>
             <w:r>
               <w:rPr>
@@ -2065,7 +2067,7 @@
               <w:lang w:eastAsia="es-ES"/>
             </w:rPr>
           </w:pPr>
-          <w:hyperlink w:anchor="_Toc514765648" w:history="1">
+          <w:hyperlink w:anchor="_Toc514865255" w:history="1">
             <w:r>
               <w:rPr>
                 <w:rStyle w:val="Hipervnculo"/>
@@ -2092,7 +2094,7 @@
                 <w:noProof/>
                 <w:webHidden/>
               </w:rPr>
-              <w:instrText xml:space="preserve"> PAGEREF _Toc514765648 \h </w:instrText>
+              <w:instrText xml:space="preserve"> PAGEREF _Toc514865255 \h </w:instrText>
             </w:r>
             <w:r>
               <w:rPr>
@@ -2112,7 +2114,7 @@
                 <w:noProof/>
                 <w:webHidden/>
               </w:rPr>
-              <w:t>9</w:t>
+              <w:t>10</w:t>
             </w:r>
             <w:r>
               <w:rPr>
@@ -2136,7 +2138,7 @@
               <w:lang w:eastAsia="es-ES"/>
             </w:rPr>
           </w:pPr>
-          <w:hyperlink w:anchor="_Toc514765649" w:history="1">
+          <w:hyperlink w:anchor="_Toc514865256" w:history="1">
             <w:r>
               <w:rPr>
                 <w:rStyle w:val="Hipervnculo"/>
@@ -2163,7 +2165,7 @@
                 <w:noProof/>
                 <w:webHidden/>
               </w:rPr>
-              <w:instrText xml:space="preserve"> PAGEREF _Toc514765649 \h </w:instrText>
+              <w:instrText xml:space="preserve"> PAGEREF _Toc514865256 \h </w:instrText>
             </w:r>
             <w:r>
               <w:rPr>
@@ -2183,7 +2185,7 @@
                 <w:noProof/>
                 <w:webHidden/>
               </w:rPr>
-              <w:t>10</w:t>
+              <w:t>11</w:t>
             </w:r>
             <w:r>
               <w:rPr>
@@ -2207,7 +2209,7 @@
               <w:lang w:eastAsia="es-ES"/>
             </w:rPr>
           </w:pPr>
-          <w:hyperlink w:anchor="_Toc514765650" w:history="1">
+          <w:hyperlink w:anchor="_Toc514865257" w:history="1">
             <w:r>
               <w:rPr>
                 <w:rStyle w:val="Hipervnculo"/>
@@ -2234,7 +2236,7 @@
                 <w:noProof/>
                 <w:webHidden/>
               </w:rPr>
-              <w:instrText xml:space="preserve"> PAGEREF _Toc514765650 \h </w:instrText>
+              <w:instrText xml:space="preserve"> PAGEREF _Toc514865257 \h </w:instrText>
             </w:r>
             <w:r>
               <w:rPr>
@@ -2254,7 +2256,7 @@
                 <w:noProof/>
                 <w:webHidden/>
               </w:rPr>
-              <w:t>10</w:t>
+              <w:t>11</w:t>
             </w:r>
             <w:r>
               <w:rPr>
@@ -2278,7 +2280,7 @@
               <w:lang w:eastAsia="es-ES"/>
             </w:rPr>
           </w:pPr>
-          <w:hyperlink w:anchor="_Toc514765651" w:history="1">
+          <w:hyperlink w:anchor="_Toc514865258" w:history="1">
             <w:r>
               <w:rPr>
                 <w:rStyle w:val="Hipervnculo"/>
@@ -2305,7 +2307,7 @@
                 <w:noProof/>
                 <w:webHidden/>
               </w:rPr>
-              <w:instrText xml:space="preserve"> PAGEREF _Toc514765651 \h </w:instrText>
+              <w:instrText xml:space="preserve"> PAGEREF _Toc514865258 \h </w:instrText>
             </w:r>
             <w:r>
               <w:rPr>
@@ -2325,7 +2327,7 @@
                 <w:noProof/>
                 <w:webHidden/>
               </w:rPr>
-              <w:t>10</w:t>
+              <w:t>11</w:t>
             </w:r>
             <w:r>
               <w:rPr>
@@ -2349,7 +2351,7 @@
               <w:lang w:eastAsia="es-ES"/>
             </w:rPr>
           </w:pPr>
-          <w:hyperlink w:anchor="_Toc514765652" w:history="1">
+          <w:hyperlink w:anchor="_Toc514865259" w:history="1">
             <w:r>
               <w:rPr>
                 <w:rStyle w:val="Hipervnculo"/>
@@ -2376,7 +2378,7 @@
                 <w:noProof/>
                 <w:webHidden/>
               </w:rPr>
-              <w:instrText xml:space="preserve"> PAGEREF _Toc514765652 \h </w:instrText>
+              <w:instrText xml:space="preserve"> PAGEREF _Toc514865259 \h </w:instrText>
             </w:r>
             <w:r>
               <w:rPr>
@@ -2396,7 +2398,7 @@
                 <w:noProof/>
                 <w:webHidden/>
               </w:rPr>
-              <w:t>11</w:t>
+              <w:t>12</w:t>
             </w:r>
             <w:r>
               <w:rPr>
@@ -2420,7 +2422,7 @@
               <w:lang w:eastAsia="es-ES"/>
             </w:rPr>
           </w:pPr>
-          <w:hyperlink w:anchor="_Toc514765653" w:history="1">
+          <w:hyperlink w:anchor="_Toc514865260" w:history="1">
             <w:r>
               <w:rPr>
                 <w:rStyle w:val="Hipervnculo"/>
@@ -2447,7 +2449,7 @@
                 <w:noProof/>
                 <w:webHidden/>
               </w:rPr>
-              <w:instrText xml:space="preserve"> PAGEREF _Toc514765653 \h </w:instrText>
+              <w:instrText xml:space="preserve"> PAGEREF _Toc514865260 \h </w:instrText>
             </w:r>
             <w:r>
               <w:rPr>
@@ -2467,7 +2469,7 @@
                 <w:noProof/>
                 <w:webHidden/>
               </w:rPr>
-              <w:t>11</w:t>
+              <w:t>12</w:t>
             </w:r>
             <w:r>
               <w:rPr>
@@ -2491,7 +2493,7 @@
               <w:lang w:eastAsia="es-ES"/>
             </w:rPr>
           </w:pPr>
-          <w:hyperlink w:anchor="_Toc514765654" w:history="1">
+          <w:hyperlink w:anchor="_Toc514865261" w:history="1">
             <w:r>
               <w:rPr>
                 <w:rStyle w:val="Hipervnculo"/>
@@ -2518,7 +2520,7 @@
                 <w:noProof/>
                 <w:webHidden/>
               </w:rPr>
-              <w:instrText xml:space="preserve"> PAGEREF _Toc514765654 \h </w:instrText>
+              <w:instrText xml:space="preserve"> PAGEREF _Toc514865261 \h </w:instrText>
             </w:r>
             <w:r>
               <w:rPr>
@@ -2538,7 +2540,7 @@
                 <w:noProof/>
                 <w:webHidden/>
               </w:rPr>
-              <w:t>12</w:t>
+              <w:t>13</w:t>
             </w:r>
             <w:r>
               <w:rPr>
@@ -2562,7 +2564,7 @@
               <w:lang w:eastAsia="es-ES"/>
             </w:rPr>
           </w:pPr>
-          <w:hyperlink w:anchor="_Toc514765655" w:history="1">
+          <w:hyperlink w:anchor="_Toc514865262" w:history="1">
             <w:r>
               <w:rPr>
                 <w:rStyle w:val="Hipervnculo"/>
@@ -2589,7 +2591,7 @@
                 <w:noProof/>
                 <w:webHidden/>
               </w:rPr>
-              <w:instrText xml:space="preserve"> PAGEREF _Toc514765655 \h </w:instrText>
+              <w:instrText xml:space="preserve"> PAGEREF _Toc514865262 \h </w:instrText>
             </w:r>
             <w:r>
               <w:rPr>
@@ -2609,7 +2611,7 @@
                 <w:noProof/>
                 <w:webHidden/>
               </w:rPr>
-              <w:t>12</w:t>
+              <w:t>13</w:t>
             </w:r>
             <w:r>
               <w:rPr>
@@ -2633,7 +2635,7 @@
               <w:lang w:eastAsia="es-ES"/>
             </w:rPr>
           </w:pPr>
-          <w:hyperlink w:anchor="_Toc514765656" w:history="1">
+          <w:hyperlink w:anchor="_Toc514865263" w:history="1">
             <w:r>
               <w:rPr>
                 <w:rStyle w:val="Hipervnculo"/>
@@ -2660,7 +2662,7 @@
                 <w:noProof/>
                 <w:webHidden/>
               </w:rPr>
-              <w:instrText xml:space="preserve"> PAGEREF _Toc514765656 \h </w:instrText>
+              <w:instrText xml:space="preserve"> PAGEREF _Toc514865263 \h </w:instrText>
             </w:r>
             <w:r>
               <w:rPr>
@@ -2680,7 +2682,7 @@
                 <w:noProof/>
                 <w:webHidden/>
               </w:rPr>
-              <w:t>12</w:t>
+              <w:t>13</w:t>
             </w:r>
             <w:r>
               <w:rPr>
@@ -2704,7 +2706,7 @@
               <w:lang w:eastAsia="es-ES"/>
             </w:rPr>
           </w:pPr>
-          <w:hyperlink w:anchor="_Toc514765657" w:history="1">
+          <w:hyperlink w:anchor="_Toc514865264" w:history="1">
             <w:r>
               <w:rPr>
                 <w:rStyle w:val="Hipervnculo"/>
@@ -2731,7 +2733,7 @@
                 <w:noProof/>
                 <w:webHidden/>
               </w:rPr>
-              <w:instrText xml:space="preserve"> PAGEREF _Toc514765657 \h </w:instrText>
+              <w:instrText xml:space="preserve"> PAGEREF _Toc514865264 \h </w:instrText>
             </w:r>
             <w:r>
               <w:rPr>
@@ -2751,7 +2753,7 @@
                 <w:noProof/>
                 <w:webHidden/>
               </w:rPr>
-              <w:t>13</w:t>
+              <w:t>14</w:t>
             </w:r>
             <w:r>
               <w:rPr>
@@ -2775,7 +2777,7 @@
               <w:lang w:eastAsia="es-ES"/>
             </w:rPr>
           </w:pPr>
-          <w:hyperlink w:anchor="_Toc514765658" w:history="1">
+          <w:hyperlink w:anchor="_Toc514865265" w:history="1">
             <w:r>
               <w:rPr>
                 <w:rStyle w:val="Hipervnculo"/>
@@ -2802,7 +2804,7 @@
                 <w:noProof/>
                 <w:webHidden/>
               </w:rPr>
-              <w:instrText xml:space="preserve"> PAGEREF _Toc514765658 \h </w:instrText>
+              <w:instrText xml:space="preserve"> PAGEREF _Toc514865265 \h </w:instrText>
             </w:r>
             <w:r>
               <w:rPr>
@@ -2822,7 +2824,78 @@
                 <w:noProof/>
                 <w:webHidden/>
               </w:rPr>
-              <w:t>14</w:t>
+              <w:t>15</w:t>
+            </w:r>
+            <w:r>
+              <w:rPr>
+                <w:noProof/>
+                <w:webHidden/>
+              </w:rPr>
+              <w:fldChar w:fldCharType="end"/>
+            </w:r>
+          </w:hyperlink>
+        </w:p>
+        <w:p>
+          <w:pPr>
+            <w:pStyle w:val="TDC2"/>
+            <w:tabs>
+              <w:tab w:val="right" w:leader="dot" w:pos="8494"/>
+            </w:tabs>
+            <w:rPr>
+              <w:noProof/>
+              <w:sz w:val="22"/>
+              <w:szCs w:val="22"/>
+              <w:lang w:eastAsia="es-ES"/>
+            </w:rPr>
+          </w:pPr>
+          <w:hyperlink w:anchor="_Toc514865266" w:history="1">
+            <w:r>
+              <w:rPr>
+                <w:rStyle w:val="Hipervnculo"/>
+                <w:noProof/>
+              </w:rPr>
+              <w:t>Diagrama de secuencia inciar test</w:t>
+            </w:r>
+            <w:r>
+              <w:rPr>
+                <w:noProof/>
+                <w:webHidden/>
+              </w:rPr>
+              <w:tab/>
+            </w:r>
+            <w:r>
+              <w:rPr>
+                <w:noProof/>
+                <w:webHidden/>
+              </w:rPr>
+              <w:fldChar w:fldCharType="begin"/>
+            </w:r>
+            <w:r>
+              <w:rPr>
+                <w:noProof/>
+                <w:webHidden/>
+              </w:rPr>
+              <w:instrText xml:space="preserve"> PAGEREF _Toc514865266 \h </w:instrText>
+            </w:r>
+            <w:r>
+              <w:rPr>
+                <w:noProof/>
+                <w:webHidden/>
+              </w:rPr>
+            </w:r>
+            <w:r>
+              <w:rPr>
+                <w:noProof/>
+                <w:webHidden/>
+              </w:rPr>
+              <w:fldChar w:fldCharType="separate"/>
+            </w:r>
+            <w:r>
+              <w:rPr>
+                <w:noProof/>
+                <w:webHidden/>
+              </w:rPr>
+              <w:t>16</w:t>
             </w:r>
             <w:r>
               <w:rPr>
@@ -2846,7 +2919,7 @@
               <w:lang w:eastAsia="es-ES"/>
             </w:rPr>
           </w:pPr>
-          <w:hyperlink w:anchor="_Toc514765659" w:history="1">
+          <w:hyperlink w:anchor="_Toc514865267" w:history="1">
             <w:r>
               <w:rPr>
                 <w:rStyle w:val="Hipervnculo"/>
@@ -2873,7 +2946,7 @@
                 <w:noProof/>
                 <w:webHidden/>
               </w:rPr>
-              <w:instrText xml:space="preserve"> PAGEREF _Toc514765659 \h </w:instrText>
+              <w:instrText xml:space="preserve"> PAGEREF _Toc514865267 \h </w:instrText>
             </w:r>
             <w:r>
               <w:rPr>
@@ -2893,7 +2966,7 @@
                 <w:noProof/>
                 <w:webHidden/>
               </w:rPr>
-              <w:t>15</w:t>
+              <w:t>17</w:t>
             </w:r>
             <w:r>
               <w:rPr>
@@ -2917,7 +2990,7 @@
               <w:lang w:eastAsia="es-ES"/>
             </w:rPr>
           </w:pPr>
-          <w:hyperlink w:anchor="_Toc514765660" w:history="1">
+          <w:hyperlink w:anchor="_Toc514865268" w:history="1">
             <w:r>
               <w:rPr>
                 <w:rStyle w:val="Hipervnculo"/>
@@ -2944,7 +3017,7 @@
                 <w:noProof/>
                 <w:webHidden/>
               </w:rPr>
-              <w:instrText xml:space="preserve"> PAGEREF _Toc514765660 \h </w:instrText>
+              <w:instrText xml:space="preserve"> PAGEREF _Toc514865268 \h </w:instrText>
             </w:r>
             <w:r>
               <w:rPr>
@@ -2964,7 +3037,7 @@
                 <w:noProof/>
                 <w:webHidden/>
               </w:rPr>
-              <w:t>15</w:t>
+              <w:t>17</w:t>
             </w:r>
             <w:r>
               <w:rPr>
@@ -2988,7 +3061,7 @@
               <w:lang w:eastAsia="es-ES"/>
             </w:rPr>
           </w:pPr>
-          <w:hyperlink w:anchor="_Toc514765661" w:history="1">
+          <w:hyperlink w:anchor="_Toc514865269" w:history="1">
             <w:r>
               <w:rPr>
                 <w:rStyle w:val="Hipervnculo"/>
@@ -3015,7 +3088,7 @@
                 <w:noProof/>
                 <w:webHidden/>
               </w:rPr>
-              <w:instrText xml:space="preserve"> PAGEREF _Toc514765661 \h </w:instrText>
+              <w:instrText xml:space="preserve"> PAGEREF _Toc514865269 \h </w:instrText>
             </w:r>
             <w:r>
               <w:rPr>
@@ -3035,7 +3108,7 @@
                 <w:noProof/>
                 <w:webHidden/>
               </w:rPr>
-              <w:t>15</w:t>
+              <w:t>17</w:t>
             </w:r>
             <w:r>
               <w:rPr>
@@ -3059,7 +3132,7 @@
               <w:lang w:eastAsia="es-ES"/>
             </w:rPr>
           </w:pPr>
-          <w:hyperlink w:anchor="_Toc514765662" w:history="1">
+          <w:hyperlink w:anchor="_Toc514865270" w:history="1">
             <w:r>
               <w:rPr>
                 <w:rStyle w:val="Hipervnculo"/>
@@ -3086,7 +3159,7 @@
                 <w:noProof/>
                 <w:webHidden/>
               </w:rPr>
-              <w:instrText xml:space="preserve"> PAGEREF _Toc514765662 \h </w:instrText>
+              <w:instrText xml:space="preserve"> PAGEREF _Toc514865270 \h </w:instrText>
             </w:r>
             <w:r>
               <w:rPr>
@@ -3106,7 +3179,7 @@
                 <w:noProof/>
                 <w:webHidden/>
               </w:rPr>
-              <w:t>16</w:t>
+              <w:t>18</w:t>
             </w:r>
             <w:r>
               <w:rPr>
@@ -3130,7 +3203,7 @@
               <w:lang w:eastAsia="es-ES"/>
             </w:rPr>
           </w:pPr>
-          <w:hyperlink w:anchor="_Toc514765663" w:history="1">
+          <w:hyperlink w:anchor="_Toc514865271" w:history="1">
             <w:r>
               <w:rPr>
                 <w:rStyle w:val="Hipervnculo"/>
@@ -3157,7 +3230,7 @@
                 <w:noProof/>
                 <w:webHidden/>
               </w:rPr>
-              <w:instrText xml:space="preserve"> PAGEREF _Toc514765663 \h </w:instrText>
+              <w:instrText xml:space="preserve"> PAGEREF _Toc514865271 \h </w:instrText>
             </w:r>
             <w:r>
               <w:rPr>
@@ -3177,7 +3250,7 @@
                 <w:noProof/>
                 <w:webHidden/>
               </w:rPr>
-              <w:t>17</w:t>
+              <w:t>19</w:t>
             </w:r>
             <w:r>
               <w:rPr>
@@ -3201,7 +3274,7 @@
               <w:lang w:eastAsia="es-ES"/>
             </w:rPr>
           </w:pPr>
-          <w:hyperlink w:anchor="_Toc514765664" w:history="1">
+          <w:hyperlink w:anchor="_Toc514865272" w:history="1">
             <w:r>
               <w:rPr>
                 <w:rStyle w:val="Hipervnculo"/>
@@ -3228,7 +3301,7 @@
                 <w:noProof/>
                 <w:webHidden/>
               </w:rPr>
-              <w:instrText xml:space="preserve"> PAGEREF _Toc514765664 \h </w:instrText>
+              <w:instrText xml:space="preserve"> PAGEREF _Toc514865272 \h </w:instrText>
             </w:r>
             <w:r>
               <w:rPr>
@@ -3248,7 +3321,7 @@
                 <w:noProof/>
                 <w:webHidden/>
               </w:rPr>
-              <w:t>18</w:t>
+              <w:t>20</w:t>
             </w:r>
             <w:r>
               <w:rPr>
@@ -3272,7 +3345,7 @@
               <w:lang w:eastAsia="es-ES"/>
             </w:rPr>
           </w:pPr>
-          <w:hyperlink w:anchor="_Toc514765665" w:history="1">
+          <w:hyperlink w:anchor="_Toc514865273" w:history="1">
             <w:r>
               <w:rPr>
                 <w:rStyle w:val="Hipervnculo"/>
@@ -3299,7 +3372,7 @@
                 <w:noProof/>
                 <w:webHidden/>
               </w:rPr>
-              <w:instrText xml:space="preserve"> PAGEREF _Toc514765665 \h </w:instrText>
+              <w:instrText xml:space="preserve"> PAGEREF _Toc514865273 \h </w:instrText>
             </w:r>
             <w:r>
               <w:rPr>
@@ -3319,7 +3392,7 @@
                 <w:noProof/>
                 <w:webHidden/>
               </w:rPr>
-              <w:t>19</w:t>
+              <w:t>21</w:t>
             </w:r>
             <w:r>
               <w:rPr>
@@ -3343,7 +3416,7 @@
               <w:lang w:eastAsia="es-ES"/>
             </w:rPr>
           </w:pPr>
-          <w:hyperlink w:anchor="_Toc514765666" w:history="1">
+          <w:hyperlink w:anchor="_Toc514865274" w:history="1">
             <w:r>
               <w:rPr>
                 <w:rStyle w:val="Hipervnculo"/>
@@ -3370,7 +3443,7 @@
                 <w:noProof/>
                 <w:webHidden/>
               </w:rPr>
-              <w:instrText xml:space="preserve"> PAGEREF _Toc514765666 \h </w:instrText>
+              <w:instrText xml:space="preserve"> PAGEREF _Toc514865274 \h </w:instrText>
             </w:r>
             <w:r>
               <w:rPr>
@@ -3390,7 +3463,7 @@
                 <w:noProof/>
                 <w:webHidden/>
               </w:rPr>
-              <w:t>19</w:t>
+              <w:t>21</w:t>
             </w:r>
             <w:r>
               <w:rPr>
@@ -3414,7 +3487,7 @@
               <w:lang w:eastAsia="es-ES"/>
             </w:rPr>
           </w:pPr>
-          <w:hyperlink w:anchor="_Toc514765667" w:history="1">
+          <w:hyperlink w:anchor="_Toc514865275" w:history="1">
             <w:r>
               <w:rPr>
                 <w:rStyle w:val="Hipervnculo"/>
@@ -3441,7 +3514,7 @@
                 <w:noProof/>
                 <w:webHidden/>
               </w:rPr>
-              <w:instrText xml:space="preserve"> PAGEREF _Toc514765667 \h </w:instrText>
+              <w:instrText xml:space="preserve"> PAGEREF _Toc514865275 \h </w:instrText>
             </w:r>
             <w:r>
               <w:rPr>
@@ -3461,7 +3534,7 @@
                 <w:noProof/>
                 <w:webHidden/>
               </w:rPr>
-              <w:t>19</w:t>
+              <w:t>21</w:t>
             </w:r>
             <w:r>
               <w:rPr>
@@ -3485,7 +3558,7 @@
               <w:lang w:eastAsia="es-ES"/>
             </w:rPr>
           </w:pPr>
-          <w:hyperlink w:anchor="_Toc514765668" w:history="1">
+          <w:hyperlink w:anchor="_Toc514865276" w:history="1">
             <w:r>
               <w:rPr>
                 <w:rStyle w:val="Hipervnculo"/>
@@ -3512,7 +3585,7 @@
                 <w:noProof/>
                 <w:webHidden/>
               </w:rPr>
-              <w:instrText xml:space="preserve"> PAGEREF _Toc514765668 \h </w:instrText>
+              <w:instrText xml:space="preserve"> PAGEREF _Toc514865276 \h </w:instrText>
             </w:r>
             <w:r>
               <w:rPr>
@@ -3532,7 +3605,7 @@
                 <w:noProof/>
                 <w:webHidden/>
               </w:rPr>
-              <w:t>31</w:t>
+              <w:t>33</w:t>
             </w:r>
             <w:r>
               <w:rPr>
@@ -3556,7 +3629,7 @@
               <w:lang w:eastAsia="es-ES"/>
             </w:rPr>
           </w:pPr>
-          <w:hyperlink w:anchor="_Toc514765669" w:history="1">
+          <w:hyperlink w:anchor="_Toc514865277" w:history="1">
             <w:r>
               <w:rPr>
                 <w:rStyle w:val="Hipervnculo"/>
@@ -3583,7 +3656,7 @@
                 <w:noProof/>
                 <w:webHidden/>
               </w:rPr>
-              <w:instrText xml:space="preserve"> PAGEREF _Toc514765669 \h </w:instrText>
+              <w:instrText xml:space="preserve"> PAGEREF _Toc514865277 \h </w:instrText>
             </w:r>
             <w:r>
               <w:rPr>
@@ -3603,7 +3676,7 @@
                 <w:noProof/>
                 <w:webHidden/>
               </w:rPr>
-              <w:t>31</w:t>
+              <w:t>33</w:t>
             </w:r>
             <w:r>
               <w:rPr>
@@ -3627,7 +3700,7 @@
               <w:lang w:eastAsia="es-ES"/>
             </w:rPr>
           </w:pPr>
-          <w:hyperlink w:anchor="_Toc514765670" w:history="1">
+          <w:hyperlink w:anchor="_Toc514865278" w:history="1">
             <w:r>
               <w:rPr>
                 <w:rStyle w:val="Hipervnculo"/>
@@ -3654,7 +3727,7 @@
                 <w:noProof/>
                 <w:webHidden/>
               </w:rPr>
-              <w:instrText xml:space="preserve"> PAGEREF _Toc514765670 \h </w:instrText>
+              <w:instrText xml:space="preserve"> PAGEREF _Toc514865278 \h </w:instrText>
             </w:r>
             <w:r>
               <w:rPr>
@@ -3674,7 +3747,7 @@
                 <w:noProof/>
                 <w:webHidden/>
               </w:rPr>
-              <w:t>34</w:t>
+              <w:t>36</w:t>
             </w:r>
             <w:r>
               <w:rPr>
@@ -3698,7 +3771,7 @@
               <w:lang w:eastAsia="es-ES"/>
             </w:rPr>
           </w:pPr>
-          <w:hyperlink w:anchor="_Toc514765671" w:history="1">
+          <w:hyperlink w:anchor="_Toc514865279" w:history="1">
             <w:r>
               <w:rPr>
                 <w:rStyle w:val="Hipervnculo"/>
@@ -3725,7 +3798,7 @@
                 <w:noProof/>
                 <w:webHidden/>
               </w:rPr>
-              <w:instrText xml:space="preserve"> PAGEREF _Toc514765671 \h </w:instrText>
+              <w:instrText xml:space="preserve"> PAGEREF _Toc514865279 \h </w:instrText>
             </w:r>
             <w:r>
               <w:rPr>
@@ -3745,7 +3818,7 @@
                 <w:noProof/>
                 <w:webHidden/>
               </w:rPr>
-              <w:t>37</w:t>
+              <w:t>39</w:t>
             </w:r>
             <w:r>
               <w:rPr>
@@ -3769,7 +3842,7 @@
               <w:lang w:eastAsia="es-ES"/>
             </w:rPr>
           </w:pPr>
-          <w:hyperlink w:anchor="_Toc514765672" w:history="1">
+          <w:hyperlink w:anchor="_Toc514865280" w:history="1">
             <w:r>
               <w:rPr>
                 <w:rStyle w:val="Hipervnculo"/>
@@ -3796,7 +3869,7 @@
                 <w:noProof/>
                 <w:webHidden/>
               </w:rPr>
-              <w:instrText xml:space="preserve"> PAGEREF _Toc514765672 \h </w:instrText>
+              <w:instrText xml:space="preserve"> PAGEREF _Toc514865280 \h </w:instrText>
             </w:r>
             <w:r>
               <w:rPr>
@@ -3816,7 +3889,7 @@
                 <w:noProof/>
                 <w:webHidden/>
               </w:rPr>
-              <w:t>50</w:t>
+              <w:t>52</w:t>
             </w:r>
             <w:r>
               <w:rPr>
@@ -3840,7 +3913,7 @@
               <w:lang w:eastAsia="es-ES"/>
             </w:rPr>
           </w:pPr>
-          <w:hyperlink w:anchor="_Toc514765673" w:history="1">
+          <w:hyperlink w:anchor="_Toc514865281" w:history="1">
             <w:r>
               <w:rPr>
                 <w:rStyle w:val="Hipervnculo"/>
@@ -3867,7 +3940,7 @@
                 <w:noProof/>
                 <w:webHidden/>
               </w:rPr>
-              <w:instrText xml:space="preserve"> PAGEREF _Toc514765673 \h </w:instrText>
+              <w:instrText xml:space="preserve"> PAGEREF _Toc514865281 \h </w:instrText>
             </w:r>
             <w:r>
               <w:rPr>
@@ -3887,7 +3960,7 @@
                 <w:noProof/>
                 <w:webHidden/>
               </w:rPr>
-              <w:t>54</w:t>
+              <w:t>56</w:t>
             </w:r>
             <w:r>
               <w:rPr>
@@ -3911,7 +3984,7 @@
               <w:lang w:eastAsia="es-ES"/>
             </w:rPr>
           </w:pPr>
-          <w:hyperlink w:anchor="_Toc514765674" w:history="1">
+          <w:hyperlink w:anchor="_Toc514865282" w:history="1">
             <w:r>
               <w:rPr>
                 <w:rStyle w:val="Hipervnculo"/>
@@ -3938,7 +4011,7 @@
                 <w:noProof/>
                 <w:webHidden/>
               </w:rPr>
-              <w:instrText xml:space="preserve"> PAGEREF _Toc514765674 \h </w:instrText>
+              <w:instrText xml:space="preserve"> PAGEREF _Toc514865282 \h </w:instrText>
             </w:r>
             <w:r>
               <w:rPr>
@@ -3958,7 +4031,7 @@
                 <w:noProof/>
                 <w:webHidden/>
               </w:rPr>
-              <w:t>55</w:t>
+              <w:t>57</w:t>
             </w:r>
             <w:r>
               <w:rPr>
@@ -3982,7 +4055,7 @@
               <w:lang w:eastAsia="es-ES"/>
             </w:rPr>
           </w:pPr>
-          <w:hyperlink w:anchor="_Toc514765675" w:history="1">
+          <w:hyperlink w:anchor="_Toc514865283" w:history="1">
             <w:r>
               <w:rPr>
                 <w:rStyle w:val="Hipervnculo"/>
@@ -4009,7 +4082,7 @@
                 <w:noProof/>
                 <w:webHidden/>
               </w:rPr>
-              <w:instrText xml:space="preserve"> PAGEREF _Toc514765675 \h </w:instrText>
+              <w:instrText xml:space="preserve"> PAGEREF _Toc514865283 \h </w:instrText>
             </w:r>
             <w:r>
               <w:rPr>
@@ -4029,7 +4102,7 @@
                 <w:noProof/>
                 <w:webHidden/>
               </w:rPr>
-              <w:t>59</w:t>
+              <w:t>61</w:t>
             </w:r>
             <w:r>
               <w:rPr>
@@ -4053,7 +4126,7 @@
               <w:lang w:eastAsia="es-ES"/>
             </w:rPr>
           </w:pPr>
-          <w:hyperlink w:anchor="_Toc514765676" w:history="1">
+          <w:hyperlink w:anchor="_Toc514865284" w:history="1">
             <w:r>
               <w:rPr>
                 <w:rStyle w:val="Hipervnculo"/>
@@ -4080,7 +4153,7 @@
                 <w:noProof/>
                 <w:webHidden/>
               </w:rPr>
-              <w:instrText xml:space="preserve"> PAGEREF _Toc514765676 \h </w:instrText>
+              <w:instrText xml:space="preserve"> PAGEREF _Toc514865284 \h </w:instrText>
             </w:r>
             <w:r>
               <w:rPr>
@@ -4100,7 +4173,7 @@
                 <w:noProof/>
                 <w:webHidden/>
               </w:rPr>
-              <w:t>59</w:t>
+              <w:t>61</w:t>
             </w:r>
             <w:r>
               <w:rPr>
@@ -4124,7 +4197,7 @@
               <w:lang w:eastAsia="es-ES"/>
             </w:rPr>
           </w:pPr>
-          <w:hyperlink w:anchor="_Toc514765677" w:history="1">
+          <w:hyperlink w:anchor="_Toc514865285" w:history="1">
             <w:r>
               <w:rPr>
                 <w:rStyle w:val="Hipervnculo"/>
@@ -4151,7 +4224,7 @@
                 <w:noProof/>
                 <w:webHidden/>
               </w:rPr>
-              <w:instrText xml:space="preserve"> PAGEREF _Toc514765677 \h </w:instrText>
+              <w:instrText xml:space="preserve"> PAGEREF _Toc514865285 \h </w:instrText>
             </w:r>
             <w:r>
               <w:rPr>
@@ -4171,7 +4244,7 @@
                 <w:noProof/>
                 <w:webHidden/>
               </w:rPr>
-              <w:t>60</w:t>
+              <w:t>62</w:t>
             </w:r>
             <w:r>
               <w:rPr>
@@ -4195,7 +4268,7 @@
               <w:lang w:eastAsia="es-ES"/>
             </w:rPr>
           </w:pPr>
-          <w:hyperlink w:anchor="_Toc514765678" w:history="1">
+          <w:hyperlink w:anchor="_Toc514865286" w:history="1">
             <w:r>
               <w:rPr>
                 <w:rStyle w:val="Hipervnculo"/>
@@ -4222,7 +4295,7 @@
                 <w:noProof/>
                 <w:webHidden/>
               </w:rPr>
-              <w:instrText xml:space="preserve"> PAGEREF _Toc514765678 \h </w:instrText>
+              <w:instrText xml:space="preserve"> PAGEREF _Toc514865286 \h </w:instrText>
             </w:r>
             <w:r>
               <w:rPr>
@@ -4242,7 +4315,7 @@
                 <w:noProof/>
                 <w:webHidden/>
               </w:rPr>
-              <w:t>60</w:t>
+              <w:t>62</w:t>
             </w:r>
             <w:r>
               <w:rPr>
@@ -4266,7 +4339,7 @@
               <w:lang w:eastAsia="es-ES"/>
             </w:rPr>
           </w:pPr>
-          <w:hyperlink w:anchor="_Toc514765679" w:history="1">
+          <w:hyperlink w:anchor="_Toc514865287" w:history="1">
             <w:r>
               <w:rPr>
                 <w:rStyle w:val="Hipervnculo"/>
@@ -4293,7 +4366,7 @@
                 <w:noProof/>
                 <w:webHidden/>
               </w:rPr>
-              <w:instrText xml:space="preserve"> PAGEREF _Toc514765679 \h </w:instrText>
+              <w:instrText xml:space="preserve"> PAGEREF _Toc514865287 \h </w:instrText>
             </w:r>
             <w:r>
               <w:rPr>
@@ -4313,7 +4386,7 @@
                 <w:noProof/>
                 <w:webHidden/>
               </w:rPr>
-              <w:t>62</w:t>
+              <w:t>64</w:t>
             </w:r>
             <w:r>
               <w:rPr>
@@ -4337,7 +4410,7 @@
               <w:lang w:eastAsia="es-ES"/>
             </w:rPr>
           </w:pPr>
-          <w:hyperlink w:anchor="_Toc514765680" w:history="1">
+          <w:hyperlink w:anchor="_Toc514865288" w:history="1">
             <w:r>
               <w:rPr>
                 <w:rStyle w:val="Hipervnculo"/>
@@ -4364,7 +4437,7 @@
                 <w:noProof/>
                 <w:webHidden/>
               </w:rPr>
-              <w:instrText xml:space="preserve"> PAGEREF _Toc514765680 \h </w:instrText>
+              <w:instrText xml:space="preserve"> PAGEREF _Toc514865288 \h </w:instrText>
             </w:r>
             <w:r>
               <w:rPr>
@@ -4384,7 +4457,7 @@
                 <w:noProof/>
                 <w:webHidden/>
               </w:rPr>
-              <w:t>63</w:t>
+              <w:t>65</w:t>
             </w:r>
             <w:r>
               <w:rPr>
@@ -4408,7 +4481,7 @@
               <w:lang w:eastAsia="es-ES"/>
             </w:rPr>
           </w:pPr>
-          <w:hyperlink w:anchor="_Toc514765681" w:history="1">
+          <w:hyperlink w:anchor="_Toc514865289" w:history="1">
             <w:r>
               <w:rPr>
                 <w:rStyle w:val="Hipervnculo"/>
@@ -4435,7 +4508,7 @@
                 <w:noProof/>
                 <w:webHidden/>
               </w:rPr>
-              <w:instrText xml:space="preserve"> PAGEREF _Toc514765681 \h </w:instrText>
+              <w:instrText xml:space="preserve"> PAGEREF _Toc514865289 \h </w:instrText>
             </w:r>
             <w:r>
               <w:rPr>
@@ -4455,7 +4528,7 @@
                 <w:noProof/>
                 <w:webHidden/>
               </w:rPr>
-              <w:t>63</w:t>
+              <w:t>65</w:t>
             </w:r>
             <w:r>
               <w:rPr>
@@ -4479,7 +4552,7 @@
               <w:lang w:eastAsia="es-ES"/>
             </w:rPr>
           </w:pPr>
-          <w:hyperlink w:anchor="_Toc514765682" w:history="1">
+          <w:hyperlink w:anchor="_Toc514865290" w:history="1">
             <w:r>
               <w:rPr>
                 <w:rStyle w:val="Hipervnculo"/>
@@ -4506,7 +4579,7 @@
                 <w:noProof/>
                 <w:webHidden/>
               </w:rPr>
-              <w:instrText xml:space="preserve"> PAGEREF _Toc514765682 \h </w:instrText>
+              <w:instrText xml:space="preserve"> PAGEREF _Toc514865290 \h </w:instrText>
             </w:r>
             <w:r>
               <w:rPr>
@@ -4526,7 +4599,7 @@
                 <w:noProof/>
                 <w:webHidden/>
               </w:rPr>
-              <w:t>66</w:t>
+              <w:t>68</w:t>
             </w:r>
             <w:r>
               <w:rPr>
@@ -4550,7 +4623,7 @@
               <w:lang w:eastAsia="es-ES"/>
             </w:rPr>
           </w:pPr>
-          <w:hyperlink w:anchor="_Toc514765683" w:history="1">
+          <w:hyperlink w:anchor="_Toc514865291" w:history="1">
             <w:r>
               <w:rPr>
                 <w:rStyle w:val="Hipervnculo"/>
@@ -4577,7 +4650,7 @@
                 <w:noProof/>
                 <w:webHidden/>
               </w:rPr>
-              <w:instrText xml:space="preserve"> PAGEREF _Toc514765683 \h </w:instrText>
+              <w:instrText xml:space="preserve"> PAGEREF _Toc514865291 \h </w:instrText>
             </w:r>
             <w:r>
               <w:rPr>
@@ -4597,7 +4670,7 @@
                 <w:noProof/>
                 <w:webHidden/>
               </w:rPr>
-              <w:t>67</w:t>
+              <w:t>69</w:t>
             </w:r>
             <w:r>
               <w:rPr>
@@ -4621,7 +4694,7 @@
               <w:lang w:eastAsia="es-ES"/>
             </w:rPr>
           </w:pPr>
-          <w:hyperlink w:anchor="_Toc514765684" w:history="1">
+          <w:hyperlink w:anchor="_Toc514865292" w:history="1">
             <w:r>
               <w:rPr>
                 <w:rStyle w:val="Hipervnculo"/>
@@ -4648,7 +4721,7 @@
                 <w:noProof/>
                 <w:webHidden/>
               </w:rPr>
-              <w:instrText xml:space="preserve"> PAGEREF _Toc514765684 \h </w:instrText>
+              <w:instrText xml:space="preserve"> PAGEREF _Toc514865292 \h </w:instrText>
             </w:r>
             <w:r>
               <w:rPr>
@@ -4668,7 +4741,7 @@
                 <w:noProof/>
                 <w:webHidden/>
               </w:rPr>
-              <w:t>69</w:t>
+              <w:t>71</w:t>
             </w:r>
             <w:r>
               <w:rPr>
@@ -4692,7 +4765,7 @@
               <w:lang w:eastAsia="es-ES"/>
             </w:rPr>
           </w:pPr>
-          <w:hyperlink w:anchor="_Toc514765685" w:history="1">
+          <w:hyperlink w:anchor="_Toc514865293" w:history="1">
             <w:r>
               <w:rPr>
                 <w:rStyle w:val="Hipervnculo"/>
@@ -4719,7 +4792,7 @@
                 <w:noProof/>
                 <w:webHidden/>
               </w:rPr>
-              <w:instrText xml:space="preserve"> PAGEREF _Toc514765685 \h </w:instrText>
+              <w:instrText xml:space="preserve"> PAGEREF _Toc514865293 \h </w:instrText>
             </w:r>
             <w:r>
               <w:rPr>
@@ -4739,7 +4812,7 @@
                 <w:noProof/>
                 <w:webHidden/>
               </w:rPr>
-              <w:t>71</w:t>
+              <w:t>73</w:t>
             </w:r>
             <w:r>
               <w:rPr>
@@ -4763,7 +4836,7 @@
               <w:lang w:eastAsia="es-ES"/>
             </w:rPr>
           </w:pPr>
-          <w:hyperlink w:anchor="_Toc514765686" w:history="1">
+          <w:hyperlink w:anchor="_Toc514865294" w:history="1">
             <w:r>
               <w:rPr>
                 <w:rStyle w:val="Hipervnculo"/>
@@ -4790,7 +4863,7 @@
                 <w:noProof/>
                 <w:webHidden/>
               </w:rPr>
-              <w:instrText xml:space="preserve"> PAGEREF _Toc514765686 \h </w:instrText>
+              <w:instrText xml:space="preserve"> PAGEREF _Toc514865294 \h </w:instrText>
             </w:r>
             <w:r>
               <w:rPr>
@@ -4810,7 +4883,7 @@
                 <w:noProof/>
                 <w:webHidden/>
               </w:rPr>
-              <w:t>73</w:t>
+              <w:t>75</w:t>
             </w:r>
             <w:r>
               <w:rPr>
@@ -4834,7 +4907,7 @@
               <w:lang w:eastAsia="es-ES"/>
             </w:rPr>
           </w:pPr>
-          <w:hyperlink w:anchor="_Toc514765687" w:history="1">
+          <w:hyperlink w:anchor="_Toc514865295" w:history="1">
             <w:r>
               <w:rPr>
                 <w:rStyle w:val="Hipervnculo"/>
@@ -4861,7 +4934,7 @@
                 <w:noProof/>
                 <w:webHidden/>
               </w:rPr>
-              <w:instrText xml:space="preserve"> PAGEREF _Toc514765687 \h </w:instrText>
+              <w:instrText xml:space="preserve"> PAGEREF _Toc514865295 \h </w:instrText>
             </w:r>
             <w:r>
               <w:rPr>
@@ -4881,7 +4954,7 @@
                 <w:noProof/>
                 <w:webHidden/>
               </w:rPr>
-              <w:t>78</w:t>
+              <w:t>80</w:t>
             </w:r>
             <w:r>
               <w:rPr>
@@ -4905,7 +4978,7 @@
               <w:lang w:eastAsia="es-ES"/>
             </w:rPr>
           </w:pPr>
-          <w:hyperlink w:anchor="_Toc514765688" w:history="1">
+          <w:hyperlink w:anchor="_Toc514865296" w:history="1">
             <w:r>
               <w:rPr>
                 <w:rStyle w:val="Hipervnculo"/>
@@ -4932,7 +5005,7 @@
                 <w:noProof/>
                 <w:webHidden/>
               </w:rPr>
-              <w:instrText xml:space="preserve"> PAGEREF _Toc514765688 \h </w:instrText>
+              <w:instrText xml:space="preserve"> PAGEREF _Toc514865296 \h </w:instrText>
             </w:r>
             <w:r>
               <w:rPr>
@@ -4952,7 +5025,7 @@
                 <w:noProof/>
                 <w:webHidden/>
               </w:rPr>
-              <w:t>78</w:t>
+              <w:t>80</w:t>
             </w:r>
             <w:r>
               <w:rPr>
@@ -4976,7 +5049,7 @@
               <w:lang w:eastAsia="es-ES"/>
             </w:rPr>
           </w:pPr>
-          <w:hyperlink w:anchor="_Toc514765689" w:history="1">
+          <w:hyperlink w:anchor="_Toc514865297" w:history="1">
             <w:r>
               <w:rPr>
                 <w:rStyle w:val="Hipervnculo"/>
@@ -5003,7 +5076,7 @@
                 <w:noProof/>
                 <w:webHidden/>
               </w:rPr>
-              <w:instrText xml:space="preserve"> PAGEREF _Toc514765689 \h </w:instrText>
+              <w:instrText xml:space="preserve"> PAGEREF _Toc514865297 \h </w:instrText>
             </w:r>
             <w:r>
               <w:rPr>
@@ -5023,7 +5096,7 @@
                 <w:noProof/>
                 <w:webHidden/>
               </w:rPr>
-              <w:t>80</w:t>
+              <w:t>82</w:t>
             </w:r>
             <w:r>
               <w:rPr>
@@ -5047,7 +5120,7 @@
               <w:lang w:eastAsia="es-ES"/>
             </w:rPr>
           </w:pPr>
-          <w:hyperlink w:anchor="_Toc514765690" w:history="1">
+          <w:hyperlink w:anchor="_Toc514865298" w:history="1">
             <w:r>
               <w:rPr>
                 <w:rStyle w:val="Hipervnculo"/>
@@ -5074,7 +5147,7 @@
                 <w:noProof/>
                 <w:webHidden/>
               </w:rPr>
-              <w:instrText xml:space="preserve"> PAGEREF _Toc514765690 \h </w:instrText>
+              <w:instrText xml:space="preserve"> PAGEREF _Toc514865298 \h </w:instrText>
             </w:r>
             <w:r>
               <w:rPr>
@@ -5094,7 +5167,7 @@
                 <w:noProof/>
                 <w:webHidden/>
               </w:rPr>
-              <w:t>83</w:t>
+              <w:t>85</w:t>
             </w:r>
             <w:r>
               <w:rPr>
@@ -5118,7 +5191,7 @@
               <w:lang w:eastAsia="es-ES"/>
             </w:rPr>
           </w:pPr>
-          <w:hyperlink w:anchor="_Toc514765691" w:history="1">
+          <w:hyperlink w:anchor="_Toc514865299" w:history="1">
             <w:r>
               <w:rPr>
                 <w:rStyle w:val="Hipervnculo"/>
@@ -5145,7 +5218,7 @@
                 <w:noProof/>
                 <w:webHidden/>
               </w:rPr>
-              <w:instrText xml:space="preserve"> PAGEREF _Toc514765691 \h </w:instrText>
+              <w:instrText xml:space="preserve"> PAGEREF _Toc514865299 \h </w:instrText>
             </w:r>
             <w:r>
               <w:rPr>
@@ -5165,7 +5238,7 @@
                 <w:noProof/>
                 <w:webHidden/>
               </w:rPr>
-              <w:t>85</w:t>
+              <w:t>87</w:t>
             </w:r>
             <w:r>
               <w:rPr>
@@ -5189,7 +5262,7 @@
               <w:lang w:eastAsia="es-ES"/>
             </w:rPr>
           </w:pPr>
-          <w:hyperlink w:anchor="_Toc514765692" w:history="1">
+          <w:hyperlink w:anchor="_Toc514865300" w:history="1">
             <w:r>
               <w:rPr>
                 <w:rStyle w:val="Hipervnculo"/>
@@ -5216,7 +5289,7 @@
                 <w:noProof/>
                 <w:webHidden/>
               </w:rPr>
-              <w:instrText xml:space="preserve"> PAGEREF _Toc514765692 \h </w:instrText>
+              <w:instrText xml:space="preserve"> PAGEREF _Toc514865300 \h </w:instrText>
             </w:r>
             <w:r>
               <w:rPr>
@@ -5236,7 +5309,7 @@
                 <w:noProof/>
                 <w:webHidden/>
               </w:rPr>
-              <w:t>87</w:t>
+              <w:t>89</w:t>
             </w:r>
             <w:r>
               <w:rPr>
@@ -5260,7 +5333,7 @@
               <w:lang w:eastAsia="es-ES"/>
             </w:rPr>
           </w:pPr>
-          <w:hyperlink w:anchor="_Toc514765693" w:history="1">
+          <w:hyperlink w:anchor="_Toc514865301" w:history="1">
             <w:r>
               <w:rPr>
                 <w:rStyle w:val="Hipervnculo"/>
@@ -5287,7 +5360,7 @@
                 <w:noProof/>
                 <w:webHidden/>
               </w:rPr>
-              <w:instrText xml:space="preserve"> PAGEREF _Toc514765693 \h </w:instrText>
+              <w:instrText xml:space="preserve"> PAGEREF _Toc514865301 \h </w:instrText>
             </w:r>
             <w:r>
               <w:rPr>
@@ -5307,7 +5380,7 @@
                 <w:noProof/>
                 <w:webHidden/>
               </w:rPr>
-              <w:t>92</w:t>
+              <w:t>94</w:t>
             </w:r>
             <w:r>
               <w:rPr>
@@ -5331,7 +5404,7 @@
               <w:lang w:eastAsia="es-ES"/>
             </w:rPr>
           </w:pPr>
-          <w:hyperlink w:anchor="_Toc514765694" w:history="1">
+          <w:hyperlink w:anchor="_Toc514865302" w:history="1">
             <w:r>
               <w:rPr>
                 <w:rStyle w:val="Hipervnculo"/>
@@ -5358,7 +5431,7 @@
                 <w:noProof/>
                 <w:webHidden/>
               </w:rPr>
-              <w:instrText xml:space="preserve"> PAGEREF _Toc514765694 \h </w:instrText>
+              <w:instrText xml:space="preserve"> PAGEREF _Toc514865302 \h </w:instrText>
             </w:r>
             <w:r>
               <w:rPr>
@@ -5378,7 +5451,7 @@
                 <w:noProof/>
                 <w:webHidden/>
               </w:rPr>
-              <w:t>93</w:t>
+              <w:t>95</w:t>
             </w:r>
             <w:r>
               <w:rPr>
@@ -5402,7 +5475,7 @@
               <w:lang w:eastAsia="es-ES"/>
             </w:rPr>
           </w:pPr>
-          <w:hyperlink w:anchor="_Toc514765695" w:history="1">
+          <w:hyperlink w:anchor="_Toc514865303" w:history="1">
             <w:r>
               <w:rPr>
                 <w:rStyle w:val="Hipervnculo"/>
@@ -5429,7 +5502,7 @@
                 <w:noProof/>
                 <w:webHidden/>
               </w:rPr>
-              <w:instrText xml:space="preserve"> PAGEREF _Toc514765695 \h </w:instrText>
+              <w:instrText xml:space="preserve"> PAGEREF _Toc514865303 \h </w:instrText>
             </w:r>
             <w:r>
               <w:rPr>
@@ -5449,7 +5522,7 @@
                 <w:noProof/>
                 <w:webHidden/>
               </w:rPr>
-              <w:t>96</w:t>
+              <w:t>98</w:t>
             </w:r>
             <w:r>
               <w:rPr>
@@ -5473,7 +5546,7 @@
               <w:lang w:eastAsia="es-ES"/>
             </w:rPr>
           </w:pPr>
-          <w:hyperlink w:anchor="_Toc514765696" w:history="1">
+          <w:hyperlink w:anchor="_Toc514865304" w:history="1">
             <w:r>
               <w:rPr>
                 <w:rStyle w:val="Hipervnculo"/>
@@ -5500,7 +5573,7 @@
                 <w:noProof/>
                 <w:webHidden/>
               </w:rPr>
-              <w:instrText xml:space="preserve"> PAGEREF _Toc514765696 \h </w:instrText>
+              <w:instrText xml:space="preserve"> PAGEREF _Toc514865304 \h </w:instrText>
             </w:r>
             <w:r>
               <w:rPr>
@@ -5520,7 +5593,7 @@
                 <w:noProof/>
                 <w:webHidden/>
               </w:rPr>
-              <w:t>98</w:t>
+              <w:t>100</w:t>
             </w:r>
             <w:r>
               <w:rPr>
@@ -5544,7 +5617,7 @@
               <w:lang w:eastAsia="es-ES"/>
             </w:rPr>
           </w:pPr>
-          <w:hyperlink w:anchor="_Toc514765697" w:history="1">
+          <w:hyperlink w:anchor="_Toc514865305" w:history="1">
             <w:r>
               <w:rPr>
                 <w:rStyle w:val="Hipervnculo"/>
@@ -5571,7 +5644,7 @@
                 <w:noProof/>
                 <w:webHidden/>
               </w:rPr>
-              <w:instrText xml:space="preserve"> PAGEREF _Toc514765697 \h </w:instrText>
+              <w:instrText xml:space="preserve"> PAGEREF _Toc514865305 \h </w:instrText>
             </w:r>
             <w:r>
               <w:rPr>
@@ -5591,7 +5664,7 @@
                 <w:noProof/>
                 <w:webHidden/>
               </w:rPr>
-              <w:t>99</w:t>
+              <w:t>101</w:t>
             </w:r>
             <w:r>
               <w:rPr>
@@ -5615,7 +5688,7 @@
               <w:lang w:eastAsia="es-ES"/>
             </w:rPr>
           </w:pPr>
-          <w:hyperlink w:anchor="_Toc514765698" w:history="1">
+          <w:hyperlink w:anchor="_Toc514865306" w:history="1">
             <w:r>
               <w:rPr>
                 <w:rStyle w:val="Hipervnculo"/>
@@ -5642,7 +5715,7 @@
                 <w:noProof/>
                 <w:webHidden/>
               </w:rPr>
-              <w:instrText xml:space="preserve"> PAGEREF _Toc514765698 \h </w:instrText>
+              <w:instrText xml:space="preserve"> PAGEREF _Toc514865306 \h </w:instrText>
             </w:r>
             <w:r>
               <w:rPr>
@@ -5662,7 +5735,7 @@
                 <w:noProof/>
                 <w:webHidden/>
               </w:rPr>
-              <w:t>102</w:t>
+              <w:t>104</w:t>
             </w:r>
             <w:r>
               <w:rPr>
@@ -5686,7 +5759,7 @@
               <w:lang w:eastAsia="es-ES"/>
             </w:rPr>
           </w:pPr>
-          <w:hyperlink w:anchor="_Toc514765699" w:history="1">
+          <w:hyperlink w:anchor="_Toc514865307" w:history="1">
             <w:r>
               <w:rPr>
                 <w:rStyle w:val="Hipervnculo"/>
@@ -5713,7 +5786,7 @@
                 <w:noProof/>
                 <w:webHidden/>
               </w:rPr>
-              <w:instrText xml:space="preserve"> PAGEREF _Toc514765699 \h </w:instrText>
+              <w:instrText xml:space="preserve"> PAGEREF _Toc514865307 \h </w:instrText>
             </w:r>
             <w:r>
               <w:rPr>
@@ -5733,7 +5806,7 @@
                 <w:noProof/>
                 <w:webHidden/>
               </w:rPr>
-              <w:t>103</w:t>
+              <w:t>105</w:t>
             </w:r>
             <w:r>
               <w:rPr>
@@ -5757,7 +5830,7 @@
               <w:lang w:eastAsia="es-ES"/>
             </w:rPr>
           </w:pPr>
-          <w:hyperlink w:anchor="_Toc514765700" w:history="1">
+          <w:hyperlink w:anchor="_Toc514865308" w:history="1">
             <w:r>
               <w:rPr>
                 <w:rStyle w:val="Hipervnculo"/>
@@ -5784,7 +5857,7 @@
                 <w:noProof/>
                 <w:webHidden/>
               </w:rPr>
-              <w:instrText xml:space="preserve"> PAGEREF _Toc514765700 \h </w:instrText>
+              <w:instrText xml:space="preserve"> PAGEREF _Toc514865308 \h </w:instrText>
             </w:r>
             <w:r>
               <w:rPr>
@@ -5804,7 +5877,7 @@
                 <w:noProof/>
                 <w:webHidden/>
               </w:rPr>
-              <w:t>105</w:t>
+              <w:t>107</w:t>
             </w:r>
             <w:r>
               <w:rPr>
@@ -5828,7 +5901,7 @@
               <w:lang w:eastAsia="es-ES"/>
             </w:rPr>
           </w:pPr>
-          <w:hyperlink w:anchor="_Toc514765701" w:history="1">
+          <w:hyperlink w:anchor="_Toc514865309" w:history="1">
             <w:r>
               <w:rPr>
                 <w:rStyle w:val="Hipervnculo"/>
@@ -5855,7 +5928,7 @@
                 <w:noProof/>
                 <w:webHidden/>
               </w:rPr>
-              <w:instrText xml:space="preserve"> PAGEREF _Toc514765701 \h </w:instrText>
+              <w:instrText xml:space="preserve"> PAGEREF _Toc514865309 \h </w:instrText>
             </w:r>
             <w:r>
               <w:rPr>
@@ -5875,7 +5948,7 @@
                 <w:noProof/>
                 <w:webHidden/>
               </w:rPr>
-              <w:t>108</w:t>
+              <w:t>110</w:t>
             </w:r>
             <w:r>
               <w:rPr>
@@ -5899,7 +5972,7 @@
               <w:lang w:eastAsia="es-ES"/>
             </w:rPr>
           </w:pPr>
-          <w:hyperlink w:anchor="_Toc514765702" w:history="1">
+          <w:hyperlink w:anchor="_Toc514865310" w:history="1">
             <w:r>
               <w:rPr>
                 <w:rStyle w:val="Hipervnculo"/>
@@ -5926,7 +5999,7 @@
                 <w:noProof/>
                 <w:webHidden/>
               </w:rPr>
-              <w:instrText xml:space="preserve"> PAGEREF _Toc514765702 \h </w:instrText>
+              <w:instrText xml:space="preserve"> PAGEREF _Toc514865310 \h </w:instrText>
             </w:r>
             <w:r>
               <w:rPr>
@@ -5946,7 +6019,7 @@
                 <w:noProof/>
                 <w:webHidden/>
               </w:rPr>
-              <w:t>110</w:t>
+              <w:t>112</w:t>
             </w:r>
             <w:r>
               <w:rPr>
@@ -5970,7 +6043,7 @@
               <w:lang w:eastAsia="es-ES"/>
             </w:rPr>
           </w:pPr>
-          <w:hyperlink w:anchor="_Toc514765703" w:history="1">
+          <w:hyperlink w:anchor="_Toc514865311" w:history="1">
             <w:r>
               <w:rPr>
                 <w:rStyle w:val="Hipervnculo"/>
@@ -5997,7 +6070,7 @@
                 <w:noProof/>
                 <w:webHidden/>
               </w:rPr>
-              <w:instrText xml:space="preserve"> PAGEREF _Toc514765703 \h </w:instrText>
+              <w:instrText xml:space="preserve"> PAGEREF _Toc514865311 \h </w:instrText>
             </w:r>
             <w:r>
               <w:rPr>
@@ -6017,7 +6090,7 @@
                 <w:noProof/>
                 <w:webHidden/>
               </w:rPr>
-              <w:t>112</w:t>
+              <w:t>114</w:t>
             </w:r>
             <w:r>
               <w:rPr>
@@ -6041,7 +6114,7 @@
               <w:lang w:eastAsia="es-ES"/>
             </w:rPr>
           </w:pPr>
-          <w:hyperlink w:anchor="_Toc514765704" w:history="1">
+          <w:hyperlink w:anchor="_Toc514865312" w:history="1">
             <w:r>
               <w:rPr>
                 <w:rStyle w:val="Hipervnculo"/>
@@ -6068,7 +6141,7 @@
                 <w:noProof/>
                 <w:webHidden/>
               </w:rPr>
-              <w:instrText xml:space="preserve"> PAGEREF _Toc514765704 \h </w:instrText>
+              <w:instrText xml:space="preserve"> PAGEREF _Toc514865312 \h </w:instrText>
             </w:r>
             <w:r>
               <w:rPr>
@@ -6088,7 +6161,7 @@
                 <w:noProof/>
                 <w:webHidden/>
               </w:rPr>
-              <w:t>115</w:t>
+              <w:t>117</w:t>
             </w:r>
             <w:r>
               <w:rPr>
@@ -6112,7 +6185,7 @@
               <w:lang w:eastAsia="es-ES"/>
             </w:rPr>
           </w:pPr>
-          <w:hyperlink w:anchor="_Toc514765705" w:history="1">
+          <w:hyperlink w:anchor="_Toc514865313" w:history="1">
             <w:r>
               <w:rPr>
                 <w:rStyle w:val="Hipervnculo"/>
@@ -6139,7 +6212,7 @@
                 <w:noProof/>
                 <w:webHidden/>
               </w:rPr>
-              <w:instrText xml:space="preserve"> PAGEREF _Toc514765705 \h </w:instrText>
+              <w:instrText xml:space="preserve"> PAGEREF _Toc514865313 \h </w:instrText>
             </w:r>
             <w:r>
               <w:rPr>
@@ -6159,7 +6232,7 @@
                 <w:noProof/>
                 <w:webHidden/>
               </w:rPr>
-              <w:t>119</w:t>
+              <w:t>121</w:t>
             </w:r>
             <w:r>
               <w:rPr>
@@ -6183,7 +6256,7 @@
               <w:lang w:eastAsia="es-ES"/>
             </w:rPr>
           </w:pPr>
-          <w:hyperlink w:anchor="_Toc514765706" w:history="1">
+          <w:hyperlink w:anchor="_Toc514865314" w:history="1">
             <w:r>
               <w:rPr>
                 <w:rStyle w:val="Hipervnculo"/>
@@ -6210,7 +6283,7 @@
                 <w:noProof/>
                 <w:webHidden/>
               </w:rPr>
-              <w:instrText xml:space="preserve"> PAGEREF _Toc514765706 \h </w:instrText>
+              <w:instrText xml:space="preserve"> PAGEREF _Toc514865314 \h </w:instrText>
             </w:r>
             <w:r>
               <w:rPr>
@@ -6230,7 +6303,7 @@
                 <w:noProof/>
                 <w:webHidden/>
               </w:rPr>
-              <w:t>121</w:t>
+              <w:t>123</w:t>
             </w:r>
             <w:r>
               <w:rPr>
@@ -6254,7 +6327,7 @@
               <w:lang w:eastAsia="es-ES"/>
             </w:rPr>
           </w:pPr>
-          <w:hyperlink w:anchor="_Toc514765707" w:history="1">
+          <w:hyperlink w:anchor="_Toc514865315" w:history="1">
             <w:r>
               <w:rPr>
                 <w:rStyle w:val="Hipervnculo"/>
@@ -6281,7 +6354,7 @@
                 <w:noProof/>
                 <w:webHidden/>
               </w:rPr>
-              <w:instrText xml:space="preserve"> PAGEREF _Toc514765707 \h </w:instrText>
+              <w:instrText xml:space="preserve"> PAGEREF _Toc514865315 \h </w:instrText>
             </w:r>
             <w:r>
               <w:rPr>
@@ -6301,7 +6374,7 @@
                 <w:noProof/>
                 <w:webHidden/>
               </w:rPr>
-              <w:t>121</w:t>
+              <w:t>123</w:t>
             </w:r>
             <w:r>
               <w:rPr>
@@ -6325,7 +6398,7 @@
               <w:lang w:eastAsia="es-ES"/>
             </w:rPr>
           </w:pPr>
-          <w:hyperlink w:anchor="_Toc514765708" w:history="1">
+          <w:hyperlink w:anchor="_Toc514865316" w:history="1">
             <w:r>
               <w:rPr>
                 <w:rStyle w:val="Hipervnculo"/>
@@ -6352,7 +6425,7 @@
                 <w:noProof/>
                 <w:webHidden/>
               </w:rPr>
-              <w:instrText xml:space="preserve"> PAGEREF _Toc514765708 \h </w:instrText>
+              <w:instrText xml:space="preserve"> PAGEREF _Toc514865316 \h </w:instrText>
             </w:r>
             <w:r>
               <w:rPr>
@@ -6372,7 +6445,7 @@
                 <w:noProof/>
                 <w:webHidden/>
               </w:rPr>
-              <w:t>248</w:t>
+              <w:t>250</w:t>
             </w:r>
             <w:r>
               <w:rPr>
@@ -6396,7 +6469,7 @@
               <w:lang w:eastAsia="es-ES"/>
             </w:rPr>
           </w:pPr>
-          <w:hyperlink w:anchor="_Toc514765709" w:history="1">
+          <w:hyperlink w:anchor="_Toc514865317" w:history="1">
             <w:r>
               <w:rPr>
                 <w:rStyle w:val="Hipervnculo"/>
@@ -6423,7 +6496,7 @@
                 <w:noProof/>
                 <w:webHidden/>
               </w:rPr>
-              <w:instrText xml:space="preserve"> PAGEREF _Toc514765709 \h </w:instrText>
+              <w:instrText xml:space="preserve"> PAGEREF _Toc514865317 \h </w:instrText>
             </w:r>
             <w:r>
               <w:rPr>
@@ -6443,7 +6516,7 @@
                 <w:noProof/>
                 <w:webHidden/>
               </w:rPr>
-              <w:t>248</w:t>
+              <w:t>250</w:t>
             </w:r>
             <w:r>
               <w:rPr>
@@ -6467,7 +6540,7 @@
               <w:lang w:eastAsia="es-ES"/>
             </w:rPr>
           </w:pPr>
-          <w:hyperlink w:anchor="_Toc514765710" w:history="1">
+          <w:hyperlink w:anchor="_Toc514865318" w:history="1">
             <w:r>
               <w:rPr>
                 <w:rStyle w:val="Hipervnculo"/>
@@ -6494,7 +6567,7 @@
                 <w:noProof/>
                 <w:webHidden/>
               </w:rPr>
-              <w:instrText xml:space="preserve"> PAGEREF _Toc514765710 \h </w:instrText>
+              <w:instrText xml:space="preserve"> PAGEREF _Toc514865318 \h </w:instrText>
             </w:r>
             <w:r>
               <w:rPr>
@@ -6514,7 +6587,7 @@
                 <w:noProof/>
                 <w:webHidden/>
               </w:rPr>
-              <w:t>249</w:t>
+              <w:t>251</w:t>
             </w:r>
             <w:r>
               <w:rPr>
@@ -6538,7 +6611,7 @@
               <w:lang w:eastAsia="es-ES"/>
             </w:rPr>
           </w:pPr>
-          <w:hyperlink w:anchor="_Toc514765711" w:history="1">
+          <w:hyperlink w:anchor="_Toc514865319" w:history="1">
             <w:r>
               <w:rPr>
                 <w:rStyle w:val="Hipervnculo"/>
@@ -6565,7 +6638,7 @@
                 <w:noProof/>
                 <w:webHidden/>
               </w:rPr>
-              <w:instrText xml:space="preserve"> PAGEREF _Toc514765711 \h </w:instrText>
+              <w:instrText xml:space="preserve"> PAGEREF _Toc514865319 \h </w:instrText>
             </w:r>
             <w:r>
               <w:rPr>
@@ -6585,7 +6658,7 @@
                 <w:noProof/>
                 <w:webHidden/>
               </w:rPr>
-              <w:t>250</w:t>
+              <w:t>252</w:t>
             </w:r>
             <w:r>
               <w:rPr>
@@ -6609,7 +6682,7 @@
               <w:lang w:eastAsia="es-ES"/>
             </w:rPr>
           </w:pPr>
-          <w:hyperlink w:anchor="_Toc514765712" w:history="1">
+          <w:hyperlink w:anchor="_Toc514865320" w:history="1">
             <w:r>
               <w:rPr>
                 <w:rStyle w:val="Hipervnculo"/>
@@ -6636,7 +6709,7 @@
                 <w:noProof/>
                 <w:webHidden/>
               </w:rPr>
-              <w:instrText xml:space="preserve"> PAGEREF _Toc514765712 \h </w:instrText>
+              <w:instrText xml:space="preserve"> PAGEREF _Toc514865320 \h </w:instrText>
             </w:r>
             <w:r>
               <w:rPr>
@@ -6656,7 +6729,7 @@
                 <w:noProof/>
                 <w:webHidden/>
               </w:rPr>
-              <w:t>252</w:t>
+              <w:t>254</w:t>
             </w:r>
             <w:r>
               <w:rPr>
@@ -6680,7 +6753,7 @@
               <w:lang w:eastAsia="es-ES"/>
             </w:rPr>
           </w:pPr>
-          <w:hyperlink w:anchor="_Toc514765713" w:history="1">
+          <w:hyperlink w:anchor="_Toc514865321" w:history="1">
             <w:r>
               <w:rPr>
                 <w:rStyle w:val="Hipervnculo"/>
@@ -6707,7 +6780,7 @@
                 <w:noProof/>
                 <w:webHidden/>
               </w:rPr>
-              <w:instrText xml:space="preserve"> PAGEREF _Toc514765713 \h </w:instrText>
+              <w:instrText xml:space="preserve"> PAGEREF _Toc514865321 \h </w:instrText>
             </w:r>
             <w:r>
               <w:rPr>
@@ -6727,7 +6800,7 @@
                 <w:noProof/>
                 <w:webHidden/>
               </w:rPr>
-              <w:t>255</w:t>
+              <w:t>257</w:t>
             </w:r>
             <w:r>
               <w:rPr>
@@ -6751,7 +6824,7 @@
               <w:lang w:eastAsia="es-ES"/>
             </w:rPr>
           </w:pPr>
-          <w:hyperlink w:anchor="_Toc514765714" w:history="1">
+          <w:hyperlink w:anchor="_Toc514865322" w:history="1">
             <w:r>
               <w:rPr>
                 <w:rStyle w:val="Hipervnculo"/>
@@ -6778,7 +6851,7 @@
                 <w:noProof/>
                 <w:webHidden/>
               </w:rPr>
-              <w:instrText xml:space="preserve"> PAGEREF _Toc514765714 \h </w:instrText>
+              <w:instrText xml:space="preserve"> PAGEREF _Toc514865322 \h </w:instrText>
             </w:r>
             <w:r>
               <w:rPr>
@@ -6798,7 +6871,7 @@
                 <w:noProof/>
                 <w:webHidden/>
               </w:rPr>
-              <w:t>258</w:t>
+              <w:t>260</w:t>
             </w:r>
             <w:r>
               <w:rPr>
@@ -6822,7 +6895,7 @@
               <w:lang w:eastAsia="es-ES"/>
             </w:rPr>
           </w:pPr>
-          <w:hyperlink w:anchor="_Toc514765715" w:history="1">
+          <w:hyperlink w:anchor="_Toc514865323" w:history="1">
             <w:r>
               <w:rPr>
                 <w:rStyle w:val="Hipervnculo"/>
@@ -6849,7 +6922,7 @@
                 <w:noProof/>
                 <w:webHidden/>
               </w:rPr>
-              <w:instrText xml:space="preserve"> PAGEREF _Toc514765715 \h </w:instrText>
+              <w:instrText xml:space="preserve"> PAGEREF _Toc514865323 \h </w:instrText>
             </w:r>
             <w:r>
               <w:rPr>
@@ -6869,7 +6942,7 @@
                 <w:noProof/>
                 <w:webHidden/>
               </w:rPr>
-              <w:t>259</w:t>
+              <w:t>261</w:t>
             </w:r>
             <w:r>
               <w:rPr>
@@ -6893,7 +6966,7 @@
               <w:lang w:eastAsia="es-ES"/>
             </w:rPr>
           </w:pPr>
-          <w:hyperlink w:anchor="_Toc514765716" w:history="1">
+          <w:hyperlink w:anchor="_Toc514865324" w:history="1">
             <w:r>
               <w:rPr>
                 <w:rStyle w:val="Hipervnculo"/>
@@ -6920,7 +6993,7 @@
                 <w:noProof/>
                 <w:webHidden/>
               </w:rPr>
-              <w:instrText xml:space="preserve"> PAGEREF _Toc514765716 \h </w:instrText>
+              <w:instrText xml:space="preserve"> PAGEREF _Toc514865324 \h </w:instrText>
             </w:r>
             <w:r>
               <w:rPr>
@@ -6940,7 +7013,7 @@
                 <w:noProof/>
                 <w:webHidden/>
               </w:rPr>
-              <w:t>262</w:t>
+              <w:t>264</w:t>
             </w:r>
             <w:r>
               <w:rPr>
@@ -6964,7 +7037,7 @@
               <w:lang w:eastAsia="es-ES"/>
             </w:rPr>
           </w:pPr>
-          <w:hyperlink w:anchor="_Toc514765717" w:history="1">
+          <w:hyperlink w:anchor="_Toc514865325" w:history="1">
             <w:r>
               <w:rPr>
                 <w:rStyle w:val="Hipervnculo"/>
@@ -6991,7 +7064,7 @@
                 <w:noProof/>
                 <w:webHidden/>
               </w:rPr>
-              <w:instrText xml:space="preserve"> PAGEREF _Toc514765717 \h </w:instrText>
+              <w:instrText xml:space="preserve"> PAGEREF _Toc514865325 \h </w:instrText>
             </w:r>
             <w:r>
               <w:rPr>
@@ -7011,7 +7084,7 @@
                 <w:noProof/>
                 <w:webHidden/>
               </w:rPr>
-              <w:t>265</w:t>
+              <w:t>267</w:t>
             </w:r>
             <w:r>
               <w:rPr>
@@ -7035,7 +7108,7 @@
               <w:lang w:eastAsia="es-ES"/>
             </w:rPr>
           </w:pPr>
-          <w:hyperlink w:anchor="_Toc514765718" w:history="1">
+          <w:hyperlink w:anchor="_Toc514865326" w:history="1">
             <w:r>
               <w:rPr>
                 <w:rStyle w:val="Hipervnculo"/>
@@ -7062,7 +7135,7 @@
                 <w:noProof/>
                 <w:webHidden/>
               </w:rPr>
-              <w:instrText xml:space="preserve"> PAGEREF _Toc514765718 \h </w:instrText>
+              <w:instrText xml:space="preserve"> PAGEREF _Toc514865326 \h </w:instrText>
             </w:r>
             <w:r>
               <w:rPr>
@@ -7082,7 +7155,7 @@
                 <w:noProof/>
                 <w:webHidden/>
               </w:rPr>
-              <w:t>265</w:t>
+              <w:t>267</w:t>
             </w:r>
             <w:r>
               <w:rPr>
@@ -7106,7 +7179,7 @@
               <w:lang w:eastAsia="es-ES"/>
             </w:rPr>
           </w:pPr>
-          <w:hyperlink w:anchor="_Toc514765719" w:history="1">
+          <w:hyperlink w:anchor="_Toc514865327" w:history="1">
             <w:r>
               <w:rPr>
                 <w:rStyle w:val="Hipervnculo"/>
@@ -7133,7 +7206,7 @@
                 <w:noProof/>
                 <w:webHidden/>
               </w:rPr>
-              <w:instrText xml:space="preserve"> PAGEREF _Toc514765719 \h </w:instrText>
+              <w:instrText xml:space="preserve"> PAGEREF _Toc514865327 \h </w:instrText>
             </w:r>
             <w:r>
               <w:rPr>
@@ -7153,7 +7226,7 @@
                 <w:noProof/>
                 <w:webHidden/>
               </w:rPr>
-              <w:t>268</w:t>
+              <w:t>270</w:t>
             </w:r>
             <w:r>
               <w:rPr>
@@ -7177,7 +7250,7 @@
               <w:lang w:eastAsia="es-ES"/>
             </w:rPr>
           </w:pPr>
-          <w:hyperlink w:anchor="_Toc514765720" w:history="1">
+          <w:hyperlink w:anchor="_Toc514865328" w:history="1">
             <w:r>
               <w:rPr>
                 <w:rStyle w:val="Hipervnculo"/>
@@ -7204,7 +7277,7 @@
                 <w:noProof/>
                 <w:webHidden/>
               </w:rPr>
-              <w:instrText xml:space="preserve"> PAGEREF _Toc514765720 \h </w:instrText>
+              <w:instrText xml:space="preserve"> PAGEREF _Toc514865328 \h </w:instrText>
             </w:r>
             <w:r>
               <w:rPr>
@@ -7224,7 +7297,7 @@
                 <w:noProof/>
                 <w:webHidden/>
               </w:rPr>
-              <w:t>274</w:t>
+              <w:t>276</w:t>
             </w:r>
             <w:r>
               <w:rPr>
@@ -7248,7 +7321,7 @@
               <w:lang w:eastAsia="es-ES"/>
             </w:rPr>
           </w:pPr>
-          <w:hyperlink w:anchor="_Toc514765721" w:history="1">
+          <w:hyperlink w:anchor="_Toc514865329" w:history="1">
             <w:r>
               <w:rPr>
                 <w:rStyle w:val="Hipervnculo"/>
@@ -7275,7 +7348,7 @@
                 <w:noProof/>
                 <w:webHidden/>
               </w:rPr>
-              <w:instrText xml:space="preserve"> PAGEREF _Toc514765721 \h </w:instrText>
+              <w:instrText xml:space="preserve"> PAGEREF _Toc514865329 \h </w:instrText>
             </w:r>
             <w:r>
               <w:rPr>
@@ -7295,7 +7368,7 @@
                 <w:noProof/>
                 <w:webHidden/>
               </w:rPr>
-              <w:t>274</w:t>
+              <w:t>276</w:t>
             </w:r>
             <w:r>
               <w:rPr>
@@ -7319,7 +7392,7 @@
               <w:lang w:eastAsia="es-ES"/>
             </w:rPr>
           </w:pPr>
-          <w:hyperlink w:anchor="_Toc514765722" w:history="1">
+          <w:hyperlink w:anchor="_Toc514865330" w:history="1">
             <w:r>
               <w:rPr>
                 <w:rStyle w:val="Hipervnculo"/>
@@ -7346,7 +7419,7 @@
                 <w:noProof/>
                 <w:webHidden/>
               </w:rPr>
-              <w:instrText xml:space="preserve"> PAGEREF _Toc514765722 \h </w:instrText>
+              <w:instrText xml:space="preserve"> PAGEREF _Toc514865330 \h </w:instrText>
             </w:r>
             <w:r>
               <w:rPr>
@@ -7366,7 +7439,7 @@
                 <w:noProof/>
                 <w:webHidden/>
               </w:rPr>
-              <w:t>276</w:t>
+              <w:t>278</w:t>
             </w:r>
             <w:r>
               <w:rPr>
@@ -7390,7 +7463,7 @@
               <w:lang w:eastAsia="es-ES"/>
             </w:rPr>
           </w:pPr>
-          <w:hyperlink w:anchor="_Toc514765723" w:history="1">
+          <w:hyperlink w:anchor="_Toc514865331" w:history="1">
             <w:r>
               <w:rPr>
                 <w:rStyle w:val="Hipervnculo"/>
@@ -7417,7 +7490,7 @@
                 <w:noProof/>
                 <w:webHidden/>
               </w:rPr>
-              <w:instrText xml:space="preserve"> PAGEREF _Toc514765723 \h </w:instrText>
+              <w:instrText xml:space="preserve"> PAGEREF _Toc514865331 \h </w:instrText>
             </w:r>
             <w:r>
               <w:rPr>
@@ -7437,7 +7510,7 @@
                 <w:noProof/>
                 <w:webHidden/>
               </w:rPr>
-              <w:t>278</w:t>
+              <w:t>280</w:t>
             </w:r>
             <w:r>
               <w:rPr>
@@ -7461,7 +7534,7 @@
               <w:lang w:eastAsia="es-ES"/>
             </w:rPr>
           </w:pPr>
-          <w:hyperlink w:anchor="_Toc514765724" w:history="1">
+          <w:hyperlink w:anchor="_Toc514865332" w:history="1">
             <w:r>
               <w:rPr>
                 <w:rStyle w:val="Hipervnculo"/>
@@ -7488,7 +7561,7 @@
                 <w:noProof/>
                 <w:webHidden/>
               </w:rPr>
-              <w:instrText xml:space="preserve"> PAGEREF _Toc514765724 \h </w:instrText>
+              <w:instrText xml:space="preserve"> PAGEREF _Toc514865332 \h </w:instrText>
             </w:r>
             <w:r>
               <w:rPr>
@@ -7508,7 +7581,7 @@
                 <w:noProof/>
                 <w:webHidden/>
               </w:rPr>
-              <w:t>278</w:t>
+              <w:t>280</w:t>
             </w:r>
             <w:r>
               <w:rPr>
@@ -7532,7 +7605,7 @@
               <w:lang w:eastAsia="es-ES"/>
             </w:rPr>
           </w:pPr>
-          <w:hyperlink w:anchor="_Toc514765725" w:history="1">
+          <w:hyperlink w:anchor="_Toc514865333" w:history="1">
             <w:r>
               <w:rPr>
                 <w:rStyle w:val="Hipervnculo"/>
@@ -7559,7 +7632,7 @@
                 <w:noProof/>
                 <w:webHidden/>
               </w:rPr>
-              <w:instrText xml:space="preserve"> PAGEREF _Toc514765725 \h </w:instrText>
+              <w:instrText xml:space="preserve"> PAGEREF _Toc514865333 \h </w:instrText>
             </w:r>
             <w:r>
               <w:rPr>
@@ -7579,7 +7652,7 @@
                 <w:noProof/>
                 <w:webHidden/>
               </w:rPr>
-              <w:t>284</w:t>
+              <w:t>286</w:t>
             </w:r>
             <w:r>
               <w:rPr>
@@ -7603,7 +7676,7 @@
               <w:lang w:eastAsia="es-ES"/>
             </w:rPr>
           </w:pPr>
-          <w:hyperlink w:anchor="_Toc514765726" w:history="1">
+          <w:hyperlink w:anchor="_Toc514865334" w:history="1">
             <w:r>
               <w:rPr>
                 <w:rStyle w:val="Hipervnculo"/>
@@ -7630,7 +7703,7 @@
                 <w:noProof/>
                 <w:webHidden/>
               </w:rPr>
-              <w:instrText xml:space="preserve"> PAGEREF _Toc514765726 \h </w:instrText>
+              <w:instrText xml:space="preserve"> PAGEREF _Toc514865334 \h </w:instrText>
             </w:r>
             <w:r>
               <w:rPr>
@@ -7650,7 +7723,7 @@
                 <w:noProof/>
                 <w:webHidden/>
               </w:rPr>
-              <w:t>286</w:t>
+              <w:t>288</w:t>
             </w:r>
             <w:r>
               <w:rPr>
@@ -7674,7 +7747,7 @@
               <w:lang w:eastAsia="es-ES"/>
             </w:rPr>
           </w:pPr>
-          <w:hyperlink w:anchor="_Toc514765727" w:history="1">
+          <w:hyperlink w:anchor="_Toc514865335" w:history="1">
             <w:r>
               <w:rPr>
                 <w:rStyle w:val="Hipervnculo"/>
@@ -7701,7 +7774,7 @@
                 <w:noProof/>
                 <w:webHidden/>
               </w:rPr>
-              <w:instrText xml:space="preserve"> PAGEREF _Toc514765727 \h </w:instrText>
+              <w:instrText xml:space="preserve"> PAGEREF _Toc514865335 \h </w:instrText>
             </w:r>
             <w:r>
               <w:rPr>
@@ -7721,7 +7794,7 @@
                 <w:noProof/>
                 <w:webHidden/>
               </w:rPr>
-              <w:t>286</w:t>
+              <w:t>288</w:t>
             </w:r>
             <w:r>
               <w:rPr>
@@ -7745,7 +7818,7 @@
               <w:lang w:eastAsia="es-ES"/>
             </w:rPr>
           </w:pPr>
-          <w:hyperlink w:anchor="_Toc514765728" w:history="1">
+          <w:hyperlink w:anchor="_Toc514865336" w:history="1">
             <w:r>
               <w:rPr>
                 <w:rStyle w:val="Hipervnculo"/>
@@ -7772,7 +7845,7 @@
                 <w:noProof/>
                 <w:webHidden/>
               </w:rPr>
-              <w:instrText xml:space="preserve"> PAGEREF _Toc514765728 \h </w:instrText>
+              <w:instrText xml:space="preserve"> PAGEREF _Toc514865336 \h </w:instrText>
             </w:r>
             <w:r>
               <w:rPr>
@@ -7792,7 +7865,7 @@
                 <w:noProof/>
                 <w:webHidden/>
               </w:rPr>
-              <w:t>288</w:t>
+              <w:t>290</w:t>
             </w:r>
             <w:r>
               <w:rPr>
@@ -7816,7 +7889,7 @@
               <w:lang w:eastAsia="es-ES"/>
             </w:rPr>
           </w:pPr>
-          <w:hyperlink w:anchor="_Toc514765729" w:history="1">
+          <w:hyperlink w:anchor="_Toc514865337" w:history="1">
             <w:r>
               <w:rPr>
                 <w:rStyle w:val="Hipervnculo"/>
@@ -7843,7 +7916,7 @@
                 <w:noProof/>
                 <w:webHidden/>
               </w:rPr>
-              <w:instrText xml:space="preserve"> PAGEREF _Toc514765729 \h </w:instrText>
+              <w:instrText xml:space="preserve"> PAGEREF _Toc514865337 \h </w:instrText>
             </w:r>
             <w:r>
               <w:rPr>
@@ -7863,7 +7936,7 @@
                 <w:noProof/>
                 <w:webHidden/>
               </w:rPr>
-              <w:t>288</w:t>
+              <w:t>290</w:t>
             </w:r>
             <w:r>
               <w:rPr>
@@ -7887,7 +7960,7 @@
               <w:lang w:eastAsia="es-ES"/>
             </w:rPr>
           </w:pPr>
-          <w:hyperlink w:anchor="_Toc514765730" w:history="1">
+          <w:hyperlink w:anchor="_Toc514865338" w:history="1">
             <w:r>
               <w:rPr>
                 <w:rStyle w:val="Hipervnculo"/>
@@ -7914,7 +7987,7 @@
                 <w:noProof/>
                 <w:webHidden/>
               </w:rPr>
-              <w:instrText xml:space="preserve"> PAGEREF _Toc514765730 \h </w:instrText>
+              <w:instrText xml:space="preserve"> PAGEREF _Toc514865338 \h </w:instrText>
             </w:r>
             <w:r>
               <w:rPr>
@@ -7934,7 +8007,7 @@
                 <w:noProof/>
                 <w:webHidden/>
               </w:rPr>
-              <w:t>290</w:t>
+              <w:t>292</w:t>
             </w:r>
             <w:r>
               <w:rPr>
@@ -7958,7 +8031,7 @@
               <w:lang w:eastAsia="es-ES"/>
             </w:rPr>
           </w:pPr>
-          <w:hyperlink w:anchor="_Toc514765731" w:history="1">
+          <w:hyperlink w:anchor="_Toc514865339" w:history="1">
             <w:r>
               <w:rPr>
                 <w:rStyle w:val="Hipervnculo"/>
@@ -7985,7 +8058,7 @@
                 <w:noProof/>
                 <w:webHidden/>
               </w:rPr>
-              <w:instrText xml:space="preserve"> PAGEREF _Toc514765731 \h </w:instrText>
+              <w:instrText xml:space="preserve"> PAGEREF _Toc514865339 \h </w:instrText>
             </w:r>
             <w:r>
               <w:rPr>
@@ -8005,7 +8078,7 @@
                 <w:noProof/>
                 <w:webHidden/>
               </w:rPr>
-              <w:t>290</w:t>
+              <w:t>292</w:t>
             </w:r>
             <w:r>
               <w:rPr>
@@ -8029,7 +8102,7 @@
               <w:lang w:eastAsia="es-ES"/>
             </w:rPr>
           </w:pPr>
-          <w:hyperlink w:anchor="_Toc514765732" w:history="1">
+          <w:hyperlink w:anchor="_Toc514865340" w:history="1">
             <w:r>
               <w:rPr>
                 <w:rStyle w:val="Hipervnculo"/>
@@ -8056,7 +8129,7 @@
                 <w:noProof/>
                 <w:webHidden/>
               </w:rPr>
-              <w:instrText xml:space="preserve"> PAGEREF _Toc514765732 \h </w:instrText>
+              <w:instrText xml:space="preserve"> PAGEREF _Toc514865340 \h </w:instrText>
             </w:r>
             <w:r>
               <w:rPr>
@@ -8076,7 +8149,7 @@
                 <w:noProof/>
                 <w:webHidden/>
               </w:rPr>
-              <w:t>292</w:t>
+              <w:t>294</w:t>
             </w:r>
             <w:r>
               <w:rPr>
@@ -8100,7 +8173,7 @@
               <w:lang w:eastAsia="es-ES"/>
             </w:rPr>
           </w:pPr>
-          <w:hyperlink w:anchor="_Toc514765733" w:history="1">
+          <w:hyperlink w:anchor="_Toc514865341" w:history="1">
             <w:r>
               <w:rPr>
                 <w:rStyle w:val="Hipervnculo"/>
@@ -8127,7 +8200,7 @@
                 <w:noProof/>
                 <w:webHidden/>
               </w:rPr>
-              <w:instrText xml:space="preserve"> PAGEREF _Toc514765733 \h </w:instrText>
+              <w:instrText xml:space="preserve"> PAGEREF _Toc514865341 \h </w:instrText>
             </w:r>
             <w:r>
               <w:rPr>
@@ -8147,7 +8220,7 @@
                 <w:noProof/>
                 <w:webHidden/>
               </w:rPr>
-              <w:t>292</w:t>
+              <w:t>294</w:t>
             </w:r>
             <w:r>
               <w:rPr>
@@ -8171,7 +8244,7 @@
               <w:lang w:eastAsia="es-ES"/>
             </w:rPr>
           </w:pPr>
-          <w:hyperlink w:anchor="_Toc514765734" w:history="1">
+          <w:hyperlink w:anchor="_Toc514865342" w:history="1">
             <w:r>
               <w:rPr>
                 <w:rStyle w:val="Hipervnculo"/>
@@ -8198,7 +8271,7 @@
                 <w:noProof/>
                 <w:webHidden/>
               </w:rPr>
-              <w:instrText xml:space="preserve"> PAGEREF _Toc514765734 \h </w:instrText>
+              <w:instrText xml:space="preserve"> PAGEREF _Toc514865342 \h </w:instrText>
             </w:r>
             <w:r>
               <w:rPr>
@@ -8218,7 +8291,7 @@
                 <w:noProof/>
                 <w:webHidden/>
               </w:rPr>
-              <w:t>292</w:t>
+              <w:t>294</w:t>
             </w:r>
             <w:r>
               <w:rPr>
@@ -8242,7 +8315,7 @@
               <w:lang w:eastAsia="es-ES"/>
             </w:rPr>
           </w:pPr>
-          <w:hyperlink w:anchor="_Toc514765735" w:history="1">
+          <w:hyperlink w:anchor="_Toc514865343" w:history="1">
             <w:r>
               <w:rPr>
                 <w:rStyle w:val="Hipervnculo"/>
@@ -8269,7 +8342,7 @@
                 <w:noProof/>
                 <w:webHidden/>
               </w:rPr>
-              <w:instrText xml:space="preserve"> PAGEREF _Toc514765735 \h </w:instrText>
+              <w:instrText xml:space="preserve"> PAGEREF _Toc514865343 \h </w:instrText>
             </w:r>
             <w:r>
               <w:rPr>
@@ -8289,7 +8362,7 @@
                 <w:noProof/>
                 <w:webHidden/>
               </w:rPr>
-              <w:t>292</w:t>
+              <w:t>294</w:t>
             </w:r>
             <w:r>
               <w:rPr>
@@ -8313,7 +8386,7 @@
               <w:lang w:eastAsia="es-ES"/>
             </w:rPr>
           </w:pPr>
-          <w:hyperlink w:anchor="_Toc514765736" w:history="1">
+          <w:hyperlink w:anchor="_Toc514865344" w:history="1">
             <w:r>
               <w:rPr>
                 <w:rStyle w:val="Hipervnculo"/>
@@ -8340,7 +8413,7 @@
                 <w:noProof/>
                 <w:webHidden/>
               </w:rPr>
-              <w:instrText xml:space="preserve"> PAGEREF _Toc514765736 \h </w:instrText>
+              <w:instrText xml:space="preserve"> PAGEREF _Toc514865344 \h </w:instrText>
             </w:r>
             <w:r>
               <w:rPr>
@@ -8360,7 +8433,7 @@
                 <w:noProof/>
                 <w:webHidden/>
               </w:rPr>
-              <w:t>292</w:t>
+              <w:t>294</w:t>
             </w:r>
             <w:r>
               <w:rPr>
@@ -8384,7 +8457,7 @@
               <w:lang w:eastAsia="es-ES"/>
             </w:rPr>
           </w:pPr>
-          <w:hyperlink w:anchor="_Toc514765737" w:history="1">
+          <w:hyperlink w:anchor="_Toc514865345" w:history="1">
             <w:r>
               <w:rPr>
                 <w:rStyle w:val="Hipervnculo"/>
@@ -8411,7 +8484,7 @@
                 <w:noProof/>
                 <w:webHidden/>
               </w:rPr>
-              <w:instrText xml:space="preserve"> PAGEREF _Toc514765737 \h </w:instrText>
+              <w:instrText xml:space="preserve"> PAGEREF _Toc514865345 \h </w:instrText>
             </w:r>
             <w:r>
               <w:rPr>
@@ -8431,7 +8504,7 @@
                 <w:noProof/>
                 <w:webHidden/>
               </w:rPr>
-              <w:t>292</w:t>
+              <w:t>294</w:t>
             </w:r>
             <w:r>
               <w:rPr>
@@ -8455,7 +8528,7 @@
               <w:lang w:eastAsia="es-ES"/>
             </w:rPr>
           </w:pPr>
-          <w:hyperlink w:anchor="_Toc514765738" w:history="1">
+          <w:hyperlink w:anchor="_Toc514865346" w:history="1">
             <w:r>
               <w:rPr>
                 <w:rStyle w:val="Hipervnculo"/>
@@ -8482,7 +8555,7 @@
                 <w:noProof/>
                 <w:webHidden/>
               </w:rPr>
-              <w:instrText xml:space="preserve"> PAGEREF _Toc514765738 \h </w:instrText>
+              <w:instrText xml:space="preserve"> PAGEREF _Toc514865346 \h </w:instrText>
             </w:r>
             <w:r>
               <w:rPr>
@@ -8502,7 +8575,7 @@
                 <w:noProof/>
                 <w:webHidden/>
               </w:rPr>
-              <w:t>292</w:t>
+              <w:t>294</w:t>
             </w:r>
             <w:r>
               <w:rPr>
@@ -8526,7 +8599,7 @@
               <w:lang w:eastAsia="es-ES"/>
             </w:rPr>
           </w:pPr>
-          <w:hyperlink w:anchor="_Toc514765739" w:history="1">
+          <w:hyperlink w:anchor="_Toc514865347" w:history="1">
             <w:r>
               <w:rPr>
                 <w:rStyle w:val="Hipervnculo"/>
@@ -8553,7 +8626,7 @@
                 <w:noProof/>
                 <w:webHidden/>
               </w:rPr>
-              <w:instrText xml:space="preserve"> PAGEREF _Toc514765739 \h </w:instrText>
+              <w:instrText xml:space="preserve"> PAGEREF _Toc514865347 \h </w:instrText>
             </w:r>
             <w:r>
               <w:rPr>
@@ -8573,7 +8646,7 @@
                 <w:noProof/>
                 <w:webHidden/>
               </w:rPr>
-              <w:t>293</w:t>
+              <w:t>295</w:t>
             </w:r>
             <w:r>
               <w:rPr>
@@ -8597,7 +8670,7 @@
               <w:lang w:eastAsia="es-ES"/>
             </w:rPr>
           </w:pPr>
-          <w:hyperlink w:anchor="_Toc514765740" w:history="1">
+          <w:hyperlink w:anchor="_Toc514865348" w:history="1">
             <w:r>
               <w:rPr>
                 <w:rStyle w:val="Hipervnculo"/>
@@ -8624,7 +8697,7 @@
                 <w:noProof/>
                 <w:webHidden/>
               </w:rPr>
-              <w:instrText xml:space="preserve"> PAGEREF _Toc514765740 \h </w:instrText>
+              <w:instrText xml:space="preserve"> PAGEREF _Toc514865348 \h </w:instrText>
             </w:r>
             <w:r>
               <w:rPr>
@@ -8644,7 +8717,7 @@
                 <w:noProof/>
                 <w:webHidden/>
               </w:rPr>
-              <w:t>293</w:t>
+              <w:t>295</w:t>
             </w:r>
             <w:r>
               <w:rPr>
@@ -8668,7 +8741,7 @@
               <w:lang w:eastAsia="es-ES"/>
             </w:rPr>
           </w:pPr>
-          <w:hyperlink w:anchor="_Toc514765741" w:history="1">
+          <w:hyperlink w:anchor="_Toc514865349" w:history="1">
             <w:r>
               <w:rPr>
                 <w:rStyle w:val="Hipervnculo"/>
@@ -8695,7 +8768,7 @@
                 <w:noProof/>
                 <w:webHidden/>
               </w:rPr>
-              <w:instrText xml:space="preserve"> PAGEREF _Toc514765741 \h </w:instrText>
+              <w:instrText xml:space="preserve"> PAGEREF _Toc514865349 \h </w:instrText>
             </w:r>
             <w:r>
               <w:rPr>
@@ -8715,7 +8788,7 @@
                 <w:noProof/>
                 <w:webHidden/>
               </w:rPr>
-              <w:t>293</w:t>
+              <w:t>295</w:t>
             </w:r>
             <w:r>
               <w:rPr>
@@ -8745,6 +8818,7 @@
         </w:rPr>
       </w:pPr>
       <w:r>
+        <w:lastRenderedPageBreak/>
         <w:br w:type="page"/>
       </w:r>
     </w:p>
@@ -8758,7 +8832,7 @@
       <w:pPr>
         <w:pStyle w:val="Ttulo1"/>
       </w:pPr>
-      <w:bookmarkStart w:id="0" w:name="_Toc514765637"/>
+      <w:bookmarkStart w:id="0" w:name="_Toc514865244"/>
       <w:r>
         <w:lastRenderedPageBreak/>
         <w:t>ANALISIS</w:t>
@@ -8776,7 +8850,7 @@
       <w:pPr>
         <w:pStyle w:val="Ttulo2"/>
       </w:pPr>
-      <w:bookmarkStart w:id="1" w:name="_Toc514765638"/>
+      <w:bookmarkStart w:id="1" w:name="_Toc514865245"/>
       <w:r>
         <w:t xml:space="preserve">1.1 </w:t>
       </w:r>
@@ -8823,7 +8897,7 @@
           <w:bCs w:val="0"/>
         </w:rPr>
       </w:pPr>
-      <w:bookmarkStart w:id="2" w:name="_Toc514765639"/>
+      <w:bookmarkStart w:id="2" w:name="_Toc514865246"/>
       <w:r>
         <w:rPr>
           <w:rStyle w:val="Referenciasutil"/>
@@ -8878,7 +8952,7 @@
       <w:pPr>
         <w:pStyle w:val="Ttulo3"/>
       </w:pPr>
-      <w:bookmarkStart w:id="3" w:name="_Toc514765640"/>
+      <w:bookmarkStart w:id="3" w:name="_Toc514865247"/>
       <w:r>
         <w:t xml:space="preserve">1.1.2 </w:t>
       </w:r>
@@ -8976,7 +9050,7 @@
       <w:pPr>
         <w:pStyle w:val="Ttulo3"/>
       </w:pPr>
-      <w:bookmarkStart w:id="4" w:name="_Toc514765641"/>
+      <w:bookmarkStart w:id="4" w:name="_Toc514865248"/>
       <w:r>
         <w:lastRenderedPageBreak/>
         <w:t xml:space="preserve">1.1.3 </w:t>
@@ -9091,7 +9165,7 @@
       <w:pPr>
         <w:pStyle w:val="Ttulo3"/>
       </w:pPr>
-      <w:bookmarkStart w:id="5" w:name="_Toc514765642"/>
+      <w:bookmarkStart w:id="5" w:name="_Toc514865249"/>
       <w:r>
         <w:t xml:space="preserve">1.1.4 </w:t>
       </w:r>
@@ -9226,7 +9300,7 @@
       <w:pPr>
         <w:pStyle w:val="Ttulo3"/>
       </w:pPr>
-      <w:bookmarkStart w:id="6" w:name="_Toc514765643"/>
+      <w:bookmarkStart w:id="6" w:name="_Toc514865250"/>
       <w:r>
         <w:t xml:space="preserve">1.1.5 </w:t>
       </w:r>
@@ -9331,7 +9405,7 @@
       <w:pPr>
         <w:pStyle w:val="Ttulo2"/>
       </w:pPr>
-      <w:bookmarkStart w:id="7" w:name="_Toc514765644"/>
+      <w:bookmarkStart w:id="7" w:name="_Toc514865251"/>
       <w:r>
         <w:t xml:space="preserve">1.2 </w:t>
       </w:r>
@@ -9345,7 +9419,7 @@
       <w:pPr>
         <w:pStyle w:val="Ttulo3"/>
       </w:pPr>
-      <w:bookmarkStart w:id="8" w:name="_Toc514765645"/>
+      <w:bookmarkStart w:id="8" w:name="_Toc514865252"/>
       <w:r>
         <w:t xml:space="preserve">1.2.1 </w:t>
       </w:r>
@@ -9372,7 +9446,7 @@
       <w:pPr>
         <w:pStyle w:val="Ttulo3"/>
       </w:pPr>
-      <w:bookmarkStart w:id="9" w:name="_Toc514765646"/>
+      <w:bookmarkStart w:id="9" w:name="_Toc514865253"/>
       <w:r>
         <w:t xml:space="preserve">1.2.2 </w:t>
       </w:r>
@@ -9589,7 +9663,7 @@
       <w:pPr>
         <w:pStyle w:val="Ttulo3"/>
       </w:pPr>
-      <w:bookmarkStart w:id="10" w:name="_Toc514765647"/>
+      <w:bookmarkStart w:id="10" w:name="_Toc514865254"/>
       <w:r>
         <w:t xml:space="preserve">1.2.3 </w:t>
       </w:r>
@@ -9766,7 +9840,7 @@
       <w:pPr>
         <w:pStyle w:val="Ttulo3"/>
       </w:pPr>
-      <w:bookmarkStart w:id="11" w:name="_Toc514765648"/>
+      <w:bookmarkStart w:id="11" w:name="_Toc514865255"/>
       <w:r>
         <w:t xml:space="preserve">1.2.4 </w:t>
       </w:r>
@@ -9893,7 +9967,7 @@
       <w:pPr>
         <w:pStyle w:val="Ttulo3"/>
       </w:pPr>
-      <w:bookmarkStart w:id="12" w:name="_Toc514765649"/>
+      <w:bookmarkStart w:id="12" w:name="_Toc514865256"/>
       <w:r>
         <w:lastRenderedPageBreak/>
         <w:t xml:space="preserve">1.2.5 </w:t>
@@ -9928,7 +10002,7 @@
       <w:pPr>
         <w:pStyle w:val="Ttulo2"/>
       </w:pPr>
-      <w:bookmarkStart w:id="13" w:name="_Toc514765650"/>
+      <w:bookmarkStart w:id="13" w:name="_Toc514865257"/>
       <w:r>
         <w:t xml:space="preserve">1.3 </w:t>
       </w:r>
@@ -9951,7 +10025,7 @@
       <w:pPr>
         <w:pStyle w:val="Ttulo3"/>
       </w:pPr>
-      <w:bookmarkStart w:id="14" w:name="_Toc514765651"/>
+      <w:bookmarkStart w:id="14" w:name="_Toc514865258"/>
       <w:r>
         <w:t xml:space="preserve">1.3.1 </w:t>
       </w:r>
@@ -10532,7 +10606,7 @@
       <w:pPr>
         <w:pStyle w:val="Ttulo3"/>
       </w:pPr>
-      <w:bookmarkStart w:id="15" w:name="_Toc514765652"/>
+      <w:bookmarkStart w:id="15" w:name="_Toc514865259"/>
       <w:r>
         <w:t xml:space="preserve">1.3.2 </w:t>
       </w:r>
@@ -10659,7 +10733,7 @@
       <w:pPr>
         <w:pStyle w:val="Ttulo3"/>
       </w:pPr>
-      <w:bookmarkStart w:id="16" w:name="_Toc514765653"/>
+      <w:bookmarkStart w:id="16" w:name="_Toc514865260"/>
       <w:r>
         <w:t xml:space="preserve">1.3.3 </w:t>
       </w:r>
@@ -10708,7 +10782,7 @@
       <w:pPr>
         <w:pStyle w:val="Ttulo1"/>
       </w:pPr>
-      <w:bookmarkStart w:id="17" w:name="_Toc514765654"/>
+      <w:bookmarkStart w:id="17" w:name="_Toc514865261"/>
       <w:r>
         <w:t>DISEÑO</w:t>
       </w:r>
@@ -10719,7 +10793,7 @@
       <w:pPr>
         <w:pStyle w:val="Ttulo2"/>
       </w:pPr>
-      <w:bookmarkStart w:id="18" w:name="_Toc514765655"/>
+      <w:bookmarkStart w:id="18" w:name="_Toc514865262"/>
       <w:r>
         <w:t>Diagrama de Gannt</w:t>
       </w:r>
@@ -10751,7 +10825,7 @@
           <v:shape id="_x0000_i1025" type="#_x0000_t75" style="width:424.2pt;height:237.6pt" o:ole="">
             <v:imagedata r:id="rId10" o:title=""/>
           </v:shape>
-          <o:OLEObject Type="Embed" ProgID="Visio.Drawing.15" ShapeID="_x0000_i1025" DrawAspect="Content" ObjectID="_1588512701" r:id="rId11"/>
+          <o:OLEObject Type="Embed" ProgID="Visio.Drawing.15" ShapeID="_x0000_i1025" DrawAspect="Content" ObjectID="_1588607221" r:id="rId11"/>
         </w:object>
       </w:r>
     </w:p>
@@ -10760,7 +10834,7 @@
       <w:pPr>
         <w:pStyle w:val="Ttulo2"/>
       </w:pPr>
-      <w:bookmarkStart w:id="19" w:name="_Toc514765656"/>
+      <w:bookmarkStart w:id="19" w:name="_Toc514865263"/>
       <w:r>
         <w:t>Diagrama entidad relacion</w:t>
       </w:r>
@@ -10773,7 +10847,7 @@
           <v:shape id="_x0000_i1026" type="#_x0000_t75" style="width:424.8pt;height:187.2pt" o:ole="">
             <v:imagedata r:id="rId12" o:title=""/>
           </v:shape>
-          <o:OLEObject Type="Embed" ProgID="Visio.Drawing.15" ShapeID="_x0000_i1026" DrawAspect="Content" ObjectID="_1588512702" r:id="rId13"/>
+          <o:OLEObject Type="Embed" ProgID="Visio.Drawing.15" ShapeID="_x0000_i1026" DrawAspect="Content" ObjectID="_1588607222" r:id="rId13"/>
         </w:object>
       </w:r>
     </w:p>
@@ -10783,7 +10857,7 @@
       <w:pPr>
         <w:pStyle w:val="Ttulo2"/>
       </w:pPr>
-      <w:bookmarkStart w:id="20" w:name="_Toc514765657"/>
+      <w:bookmarkStart w:id="20" w:name="_Toc514865264"/>
       <w:r>
         <w:lastRenderedPageBreak/>
         <w:t>Diagrama casos de uso</w:t>
@@ -10797,7 +10871,7 @@
           <v:shape id="_x0000_i1027" type="#_x0000_t75" style="width:489.6pt;height:388.8pt" o:ole="">
             <v:imagedata r:id="rId14" o:title=""/>
           </v:shape>
-          <o:OLEObject Type="Embed" ProgID="Visio.Drawing.15" ShapeID="_x0000_i1027" DrawAspect="Content" ObjectID="_1588512703" r:id="rId15"/>
+          <o:OLEObject Type="Embed" ProgID="Visio.Drawing.15" ShapeID="_x0000_i1027" DrawAspect="Content" ObjectID="_1588607223" r:id="rId15"/>
         </w:object>
       </w:r>
     </w:p>
@@ -10815,7 +10889,7 @@
       <w:pPr>
         <w:pStyle w:val="Ttulo2"/>
       </w:pPr>
-      <w:bookmarkStart w:id="21" w:name="_Toc514765658"/>
+      <w:bookmarkStart w:id="21" w:name="_Toc514865265"/>
       <w:r>
         <w:lastRenderedPageBreak/>
         <w:t>Diagrama de clases</w:t>
@@ -10829,7 +10903,7 @@
           <v:shape id="_x0000_i1028" type="#_x0000_t75" style="width:424.2pt;height:374.4pt" o:ole="">
             <v:imagedata r:id="rId16" o:title=""/>
           </v:shape>
-          <o:OLEObject Type="Embed" ProgID="Visio.Drawing.15" ShapeID="_x0000_i1028" DrawAspect="Content" ObjectID="_1588512704" r:id="rId17"/>
+          <o:OLEObject Type="Embed" ProgID="Visio.Drawing.15" ShapeID="_x0000_i1028" DrawAspect="Content" ObjectID="_1588607224" r:id="rId17"/>
         </w:object>
       </w:r>
     </w:p>
@@ -10837,17 +10911,53 @@
       <w:r>
         <w:br w:type="page"/>
       </w:r>
+    </w:p>
+    <w:p>
+      <w:pPr>
+        <w:pStyle w:val="Ttulo2"/>
+      </w:pPr>
+      <w:bookmarkStart w:id="22" w:name="_Toc514865266"/>
+      <w:r>
+        <w:lastRenderedPageBreak/>
+        <w:t>Diagrama de secuencia inciar test</w:t>
+      </w:r>
+      <w:bookmarkEnd w:id="22"/>
+    </w:p>
+    <w:p/>
+    <w:p>
+      <w:r>
+        <w:object w:dxaOrig="18552" w:dyaOrig="14376">
+          <v:shape id="_x0000_i1029" type="#_x0000_t75" style="width:424.8pt;height:329.4pt" o:ole="">
+            <v:imagedata r:id="rId18" o:title=""/>
+          </v:shape>
+          <o:OLEObject Type="Embed" ProgID="Visio.Drawing.15" ShapeID="_x0000_i1029" DrawAspect="Content" ObjectID="_1588607225" r:id="rId19"/>
+        </w:object>
+      </w:r>
+    </w:p>
+    <w:p/>
+    <w:p>
+      <w:r>
+        <w:br w:type="page"/>
+      </w:r>
+    </w:p>
+    <w:p>
+      <w:pPr>
+        <w:rPr>
+          <w:u w:val="single"/>
+        </w:rPr>
+      </w:pPr>
+      <w:bookmarkStart w:id="23" w:name="_GoBack"/>
+      <w:bookmarkEnd w:id="23"/>
     </w:p>
     <w:p>
       <w:pPr>
         <w:pStyle w:val="Ttulo1"/>
       </w:pPr>
-      <w:bookmarkStart w:id="22" w:name="_Toc514765659"/>
-      <w:r>
-        <w:lastRenderedPageBreak/>
+      <w:bookmarkStart w:id="24" w:name="_Toc514865267"/>
+      <w:r>
         <w:t>PRUEBAS</w:t>
       </w:r>
-      <w:bookmarkEnd w:id="22"/>
+      <w:bookmarkEnd w:id="24"/>
     </w:p>
     <w:p/>
     <w:tbl>
@@ -10876,7 +10986,7 @@
               <w:pStyle w:val="Ttulo2"/>
               <w:outlineLvl w:val="1"/>
             </w:pPr>
-            <w:bookmarkStart w:id="23" w:name="_Toc514765660"/>
+            <w:bookmarkStart w:id="25" w:name="_Toc514865268"/>
             <w:r>
               <w:rPr>
                 <w:sz w:val="36"/>
@@ -10889,7 +10999,7 @@
               </w:rPr>
               <w:t>rueba valor limite completar test</w:t>
             </w:r>
-            <w:bookmarkEnd w:id="23"/>
+            <w:bookmarkEnd w:id="25"/>
           </w:p>
         </w:tc>
       </w:tr>
@@ -11276,7 +11386,7 @@
               <w:pStyle w:val="Ttulo2"/>
               <w:outlineLvl w:val="1"/>
             </w:pPr>
-            <w:bookmarkStart w:id="24" w:name="_Toc514765661"/>
+            <w:bookmarkStart w:id="26" w:name="_Toc514865269"/>
             <w:r>
               <w:rPr>
                 <w:sz w:val="36"/>
@@ -11289,7 +11399,7 @@
               </w:rPr>
               <w:t>rueba valores limite form. soporte</w:t>
             </w:r>
-            <w:bookmarkEnd w:id="24"/>
+            <w:bookmarkEnd w:id="26"/>
           </w:p>
         </w:tc>
       </w:tr>
@@ -11655,12 +11765,11 @@
               <w:pStyle w:val="Ttulo2"/>
               <w:outlineLvl w:val="1"/>
             </w:pPr>
-            <w:bookmarkStart w:id="25" w:name="_Toc514765662"/>
+            <w:bookmarkStart w:id="27" w:name="_Toc514865270"/>
             <w:r>
               <w:rPr>
                 <w:sz w:val="36"/>
               </w:rPr>
-              <w:lastRenderedPageBreak/>
               <w:t>P</w:t>
             </w:r>
             <w:r>
@@ -11669,7 +11778,7 @@
               </w:rPr>
               <w:t>rueba filtrar usuario</w:t>
             </w:r>
-            <w:bookmarkEnd w:id="25"/>
+            <w:bookmarkEnd w:id="27"/>
           </w:p>
         </w:tc>
       </w:tr>
@@ -12314,12 +12423,11 @@
               <w:pStyle w:val="Ttulo2"/>
               <w:outlineLvl w:val="1"/>
             </w:pPr>
-            <w:bookmarkStart w:id="26" w:name="_Toc514765663"/>
+            <w:bookmarkStart w:id="28" w:name="_Toc514865271"/>
             <w:r>
               <w:rPr>
                 <w:sz w:val="36"/>
               </w:rPr>
-              <w:lastRenderedPageBreak/>
               <w:t>P</w:t>
             </w:r>
             <w:r>
@@ -12328,7 +12436,7 @@
               </w:rPr>
               <w:t>rueba comprobar dni</w:t>
             </w:r>
-            <w:bookmarkEnd w:id="26"/>
+            <w:bookmarkEnd w:id="28"/>
           </w:p>
         </w:tc>
       </w:tr>
@@ -12842,15 +12950,14 @@
       <w:pPr>
         <w:pStyle w:val="Ttulo2"/>
       </w:pPr>
-      <w:bookmarkStart w:id="27" w:name="_Toc514765664"/>
-      <w:r>
-        <w:lastRenderedPageBreak/>
+      <w:bookmarkStart w:id="29" w:name="_Toc514865272"/>
+      <w:r>
         <w:t>P</w:t>
       </w:r>
       <w:r>
         <w:t>rueba de rendimiento</w:t>
       </w:r>
-      <w:bookmarkEnd w:id="27"/>
+      <w:bookmarkEnd w:id="29"/>
     </w:p>
     <w:p/>
     <w:p>
@@ -12881,7 +12988,7 @@
                     <pic:cNvPicPr/>
                   </pic:nvPicPr>
                   <pic:blipFill>
-                    <a:blip r:embed="rId18">
+                    <a:blip r:embed="rId20">
                       <a:extLst>
                         <a:ext uri="{28A0092B-C50C-407E-A947-70E740481C1C}">
                           <a14:useLocalDpi xmlns:a14="http://schemas.microsoft.com/office/drawing/2010/main" val="0"/>
@@ -12936,7 +13043,7 @@
                     <pic:cNvPicPr/>
                   </pic:nvPicPr>
                   <pic:blipFill>
-                    <a:blip r:embed="rId19">
+                    <a:blip r:embed="rId21">
                       <a:extLst>
                         <a:ext uri="{28A0092B-C50C-407E-A947-70E740481C1C}">
                           <a14:useLocalDpi xmlns:a14="http://schemas.microsoft.com/office/drawing/2010/main" val="0"/>
@@ -12975,34 +13082,34 @@
       <w:pPr>
         <w:pStyle w:val="Ttulo1"/>
       </w:pPr>
-      <w:bookmarkStart w:id="28" w:name="_Toc514765665"/>
+      <w:bookmarkStart w:id="30" w:name="_Toc514865273"/>
       <w:r>
         <w:lastRenderedPageBreak/>
         <w:t>CODIFICACION</w:t>
       </w:r>
-      <w:bookmarkEnd w:id="28"/>
+      <w:bookmarkEnd w:id="30"/>
     </w:p>
     <w:p/>
     <w:p>
       <w:pPr>
         <w:pStyle w:val="Ttulo2"/>
       </w:pPr>
-      <w:bookmarkStart w:id="29" w:name="_Toc514765666"/>
+      <w:bookmarkStart w:id="31" w:name="_Toc514865274"/>
       <w:r>
         <w:t>Paquete acceso_a_datos</w:t>
       </w:r>
-      <w:bookmarkEnd w:id="29"/>
+      <w:bookmarkEnd w:id="31"/>
     </w:p>
     <w:p/>
     <w:p>
       <w:pPr>
         <w:pStyle w:val="Ttulo3"/>
       </w:pPr>
-      <w:bookmarkStart w:id="30" w:name="_Toc514765667"/>
+      <w:bookmarkStart w:id="32" w:name="_Toc514865275"/>
       <w:r>
         <w:t>Checker</w:t>
       </w:r>
-      <w:bookmarkEnd w:id="30"/>
+      <w:bookmarkEnd w:id="32"/>
     </w:p>
     <w:p/>
     <w:p>
@@ -16933,11 +17040,11 @@
       <w:pPr>
         <w:pStyle w:val="Ttulo3"/>
       </w:pPr>
-      <w:bookmarkStart w:id="31" w:name="_Toc514765668"/>
+      <w:bookmarkStart w:id="33" w:name="_Toc514865276"/>
       <w:r>
         <w:t>Encriptador</w:t>
       </w:r>
-      <w:bookmarkEnd w:id="31"/>
+      <w:bookmarkEnd w:id="33"/>
     </w:p>
     <w:p/>
     <w:p>
@@ -17560,11 +17667,11 @@
       <w:pPr>
         <w:pStyle w:val="Ttulo3"/>
       </w:pPr>
-      <w:bookmarkStart w:id="32" w:name="_Toc514765669"/>
+      <w:bookmarkStart w:id="34" w:name="_Toc514865277"/>
       <w:r>
         <w:t>GestorConsultas</w:t>
       </w:r>
-      <w:bookmarkEnd w:id="32"/>
+      <w:bookmarkEnd w:id="34"/>
     </w:p>
     <w:p/>
     <w:p>
@@ -18173,11 +18280,11 @@
       <w:pPr>
         <w:pStyle w:val="Ttulo3"/>
       </w:pPr>
-      <w:bookmarkStart w:id="33" w:name="_Toc514765670"/>
+      <w:bookmarkStart w:id="35" w:name="_Toc514865278"/>
       <w:r>
         <w:t>GestorSesiones</w:t>
       </w:r>
-      <w:bookmarkEnd w:id="33"/>
+      <w:bookmarkEnd w:id="35"/>
     </w:p>
     <w:p/>
     <w:p>
@@ -18907,11 +19014,11 @@
       <w:pPr>
         <w:pStyle w:val="Ttulo3"/>
       </w:pPr>
-      <w:bookmarkStart w:id="34" w:name="_Toc514765671"/>
+      <w:bookmarkStart w:id="36" w:name="_Toc514865279"/>
       <w:r>
         <w:t>GestorTest</w:t>
       </w:r>
-      <w:bookmarkEnd w:id="34"/>
+      <w:bookmarkEnd w:id="36"/>
     </w:p>
     <w:p/>
     <w:p>
@@ -22708,11 +22815,11 @@
       <w:pPr>
         <w:pStyle w:val="Ttulo3"/>
       </w:pPr>
-      <w:bookmarkStart w:id="35" w:name="_Toc514765672"/>
+      <w:bookmarkStart w:id="37" w:name="_Toc514865280"/>
       <w:r>
         <w:t>GestorUsuario</w:t>
       </w:r>
-      <w:bookmarkEnd w:id="35"/>
+      <w:bookmarkEnd w:id="37"/>
     </w:p>
     <w:p/>
     <w:p>
@@ -23903,11 +24010,11 @@
       <w:pPr>
         <w:pStyle w:val="Ttulo3"/>
       </w:pPr>
-      <w:bookmarkStart w:id="36" w:name="_Toc514765673"/>
+      <w:bookmarkStart w:id="38" w:name="_Toc514865281"/>
       <w:r>
         <w:t>InfoMsg</w:t>
       </w:r>
-      <w:bookmarkEnd w:id="36"/>
+      <w:bookmarkEnd w:id="38"/>
     </w:p>
     <w:p/>
     <w:p>
@@ -25845,11 +25952,11 @@
       <w:pPr>
         <w:pStyle w:val="Ttulo3"/>
       </w:pPr>
-      <w:bookmarkStart w:id="37" w:name="_Toc514765674"/>
+      <w:bookmarkStart w:id="39" w:name="_Toc514865282"/>
       <w:r>
         <w:t>MysqlC</w:t>
       </w:r>
-      <w:bookmarkEnd w:id="37"/>
+      <w:bookmarkEnd w:id="39"/>
     </w:p>
     <w:p/>
     <w:p>
@@ -26998,11 +27105,11 @@
       <w:pPr>
         <w:pStyle w:val="Ttulo2"/>
       </w:pPr>
-      <w:bookmarkStart w:id="38" w:name="_Toc514765675"/>
+      <w:bookmarkStart w:id="40" w:name="_Toc514865283"/>
       <w:r>
         <w:t>Paquete clases</w:t>
       </w:r>
-      <w:bookmarkEnd w:id="38"/>
+      <w:bookmarkEnd w:id="40"/>
     </w:p>
     <w:p>
       <w:pPr>
@@ -27013,11 +27120,11 @@
       <w:pPr>
         <w:pStyle w:val="Ttulo3"/>
       </w:pPr>
-      <w:bookmarkStart w:id="39" w:name="_Toc514765676"/>
+      <w:bookmarkStart w:id="41" w:name="_Toc514865284"/>
       <w:r>
         <w:t>Administrador</w:t>
       </w:r>
-      <w:bookmarkEnd w:id="39"/>
+      <w:bookmarkEnd w:id="41"/>
     </w:p>
     <w:p/>
     <w:p>
@@ -27157,12 +27264,12 @@
       <w:pPr>
         <w:pStyle w:val="Ttulo3"/>
       </w:pPr>
-      <w:bookmarkStart w:id="40" w:name="_Toc514765677"/>
+      <w:bookmarkStart w:id="42" w:name="_Toc514865285"/>
       <w:r>
         <w:lastRenderedPageBreak/>
         <w:t>Alumno</w:t>
       </w:r>
-      <w:bookmarkEnd w:id="40"/>
+      <w:bookmarkEnd w:id="42"/>
     </w:p>
     <w:p/>
     <w:p>
@@ -27301,11 +27408,11 @@
       <w:pPr>
         <w:pStyle w:val="Ttulo3"/>
       </w:pPr>
-      <w:bookmarkStart w:id="41" w:name="_Toc514765678"/>
+      <w:bookmarkStart w:id="43" w:name="_Toc514865286"/>
       <w:r>
         <w:t>Consulta</w:t>
       </w:r>
-      <w:bookmarkEnd w:id="41"/>
+      <w:bookmarkEnd w:id="43"/>
     </w:p>
     <w:p/>
     <w:p>
@@ -27858,11 +27965,11 @@
       <w:pPr>
         <w:pStyle w:val="Ttulo3"/>
       </w:pPr>
-      <w:bookmarkStart w:id="42" w:name="_Toc514765679"/>
+      <w:bookmarkStart w:id="44" w:name="_Toc514865287"/>
       <w:r>
         <w:t>Desarrollador</w:t>
       </w:r>
-      <w:bookmarkEnd w:id="42"/>
+      <w:bookmarkEnd w:id="44"/>
     </w:p>
     <w:p/>
     <w:p>
@@ -27996,11 +28103,11 @@
       <w:pPr>
         <w:pStyle w:val="Ttulo3"/>
       </w:pPr>
-      <w:bookmarkStart w:id="43" w:name="_Toc514765680"/>
+      <w:bookmarkStart w:id="45" w:name="_Toc514865288"/>
       <w:r>
         <w:t>Enunciada</w:t>
       </w:r>
-      <w:bookmarkEnd w:id="43"/>
+      <w:bookmarkEnd w:id="45"/>
     </w:p>
     <w:p/>
     <w:p>
@@ -29354,11 +29461,11 @@
       <w:pPr>
         <w:pStyle w:val="Ttulo3"/>
       </w:pPr>
-      <w:bookmarkStart w:id="44" w:name="_Toc514765681"/>
+      <w:bookmarkStart w:id="46" w:name="_Toc514865289"/>
       <w:r>
         <w:t>Pregunta</w:t>
       </w:r>
-      <w:bookmarkEnd w:id="44"/>
+      <w:bookmarkEnd w:id="46"/>
     </w:p>
     <w:p/>
     <w:p>
@@ -29854,11 +29961,11 @@
       <w:pPr>
         <w:pStyle w:val="Ttulo3"/>
       </w:pPr>
-      <w:bookmarkStart w:id="45" w:name="_Toc514765682"/>
+      <w:bookmarkStart w:id="47" w:name="_Toc514865290"/>
       <w:r>
         <w:t>Profesor</w:t>
       </w:r>
-      <w:bookmarkEnd w:id="45"/>
+      <w:bookmarkEnd w:id="47"/>
     </w:p>
     <w:p/>
     <w:p>
@@ -29998,11 +30105,11 @@
       <w:pPr>
         <w:pStyle w:val="Ttulo3"/>
       </w:pPr>
-      <w:bookmarkStart w:id="46" w:name="_Toc514765683"/>
+      <w:bookmarkStart w:id="48" w:name="_Toc514865291"/>
       <w:r>
         <w:t>Respuesta</w:t>
       </w:r>
-      <w:bookmarkEnd w:id="46"/>
+      <w:bookmarkEnd w:id="48"/>
     </w:p>
     <w:p/>
     <w:p>
@@ -30409,11 +30516,11 @@
       <w:pPr>
         <w:pStyle w:val="Ttulo3"/>
       </w:pPr>
-      <w:bookmarkStart w:id="47" w:name="_Toc514765684"/>
+      <w:bookmarkStart w:id="49" w:name="_Toc514865292"/>
       <w:r>
         <w:t>Sesion</w:t>
       </w:r>
-      <w:bookmarkEnd w:id="47"/>
+      <w:bookmarkEnd w:id="49"/>
     </w:p>
     <w:p/>
     <w:p>
@@ -30690,11 +30797,11 @@
       <w:pPr>
         <w:pStyle w:val="Ttulo3"/>
       </w:pPr>
-      <w:bookmarkStart w:id="48" w:name="_Toc514765685"/>
+      <w:bookmarkStart w:id="50" w:name="_Toc514865293"/>
       <w:r>
         <w:t>Test</w:t>
       </w:r>
-      <w:bookmarkEnd w:id="48"/>
+      <w:bookmarkEnd w:id="50"/>
     </w:p>
     <w:p/>
     <w:p>
@@ -31199,11 +31306,11 @@
       <w:pPr>
         <w:pStyle w:val="Ttulo3"/>
       </w:pPr>
-      <w:bookmarkStart w:id="49" w:name="_Toc514765686"/>
+      <w:bookmarkStart w:id="51" w:name="_Toc514865294"/>
       <w:r>
         <w:t>Usuario</w:t>
       </w:r>
-      <w:bookmarkEnd w:id="49"/>
+      <w:bookmarkEnd w:id="51"/>
     </w:p>
     <w:p/>
     <w:p>
@@ -32405,22 +32512,22 @@
       <w:pPr>
         <w:pStyle w:val="Ttulo2"/>
       </w:pPr>
-      <w:bookmarkStart w:id="50" w:name="_Toc514765687"/>
+      <w:bookmarkStart w:id="52" w:name="_Toc514865295"/>
       <w:r>
         <w:t>Paquete controladores</w:t>
       </w:r>
-      <w:bookmarkEnd w:id="50"/>
+      <w:bookmarkEnd w:id="52"/>
     </w:p>
     <w:p/>
     <w:p>
       <w:pPr>
         <w:pStyle w:val="Ttulo3"/>
       </w:pPr>
-      <w:bookmarkStart w:id="51" w:name="_Toc514765688"/>
+      <w:bookmarkStart w:id="53" w:name="_Toc514865296"/>
       <w:r>
         <w:t>ChangeBtnListener</w:t>
       </w:r>
-      <w:bookmarkEnd w:id="51"/>
+      <w:bookmarkEnd w:id="53"/>
     </w:p>
     <w:p/>
     <w:p>
@@ -32805,11 +32912,11 @@
       <w:pPr>
         <w:pStyle w:val="Ttulo3"/>
       </w:pPr>
-      <w:bookmarkStart w:id="52" w:name="_Toc514765689"/>
+      <w:bookmarkStart w:id="54" w:name="_Toc514865297"/>
       <w:r>
         <w:t>ControlLabelListener</w:t>
       </w:r>
-      <w:bookmarkEnd w:id="52"/>
+      <w:bookmarkEnd w:id="54"/>
     </w:p>
     <w:p/>
     <w:p>
@@ -33380,11 +33487,11 @@
       <w:pPr>
         <w:pStyle w:val="Ttulo3"/>
       </w:pPr>
-      <w:bookmarkStart w:id="53" w:name="_Toc514765690"/>
+      <w:bookmarkStart w:id="55" w:name="_Toc514865298"/>
       <w:r>
         <w:t>EntrarComoListener</w:t>
       </w:r>
-      <w:bookmarkEnd w:id="53"/>
+      <w:bookmarkEnd w:id="55"/>
     </w:p>
     <w:p/>
     <w:p>
@@ -33706,11 +33813,11 @@
       <w:pPr>
         <w:pStyle w:val="Ttulo3"/>
       </w:pPr>
-      <w:bookmarkStart w:id="54" w:name="_Toc514765691"/>
+      <w:bookmarkStart w:id="56" w:name="_Toc514865299"/>
       <w:r>
         <w:t>EstadisticasBtnListener</w:t>
       </w:r>
-      <w:bookmarkEnd w:id="54"/>
+      <w:bookmarkEnd w:id="56"/>
     </w:p>
     <w:p/>
     <w:p>
@@ -34048,11 +34155,11 @@
       <w:pPr>
         <w:pStyle w:val="Ttulo3"/>
       </w:pPr>
-      <w:bookmarkStart w:id="55" w:name="_Toc514765692"/>
+      <w:bookmarkStart w:id="57" w:name="_Toc514865300"/>
       <w:r>
         <w:t>FormBtnListener</w:t>
       </w:r>
-      <w:bookmarkEnd w:id="55"/>
+      <w:bookmarkEnd w:id="57"/>
     </w:p>
     <w:p/>
     <w:p>
@@ -36025,11 +36132,11 @@
       <w:pPr>
         <w:pStyle w:val="Ttulo3"/>
       </w:pPr>
-      <w:bookmarkStart w:id="56" w:name="_Toc514765693"/>
+      <w:bookmarkStart w:id="58" w:name="_Toc514865301"/>
       <w:r>
         <w:t>FrameDrager</w:t>
       </w:r>
-      <w:bookmarkEnd w:id="56"/>
+      <w:bookmarkEnd w:id="58"/>
     </w:p>
     <w:p/>
     <w:p>
@@ -36161,11 +36268,11 @@
       <w:pPr>
         <w:pStyle w:val="Ttulo3"/>
       </w:pPr>
-      <w:bookmarkStart w:id="57" w:name="_Toc514765694"/>
+      <w:bookmarkStart w:id="59" w:name="_Toc514865302"/>
       <w:r>
         <w:t>JRowBtnListener</w:t>
       </w:r>
-      <w:bookmarkEnd w:id="57"/>
+      <w:bookmarkEnd w:id="59"/>
     </w:p>
     <w:p/>
     <w:p>
@@ -36857,11 +36964,11 @@
       <w:pPr>
         <w:pStyle w:val="Ttulo3"/>
       </w:pPr>
-      <w:bookmarkStart w:id="58" w:name="_Toc514765695"/>
+      <w:bookmarkStart w:id="60" w:name="_Toc514865303"/>
       <w:r>
         <w:t>NavMostrarListener</w:t>
       </w:r>
-      <w:bookmarkEnd w:id="58"/>
+      <w:bookmarkEnd w:id="60"/>
     </w:p>
     <w:p/>
     <w:p>
@@ -37105,12 +37212,12 @@
       <w:pPr>
         <w:pStyle w:val="Ttulo3"/>
       </w:pPr>
-      <w:bookmarkStart w:id="59" w:name="_Toc514765696"/>
+      <w:bookmarkStart w:id="61" w:name="_Toc514865304"/>
       <w:r>
         <w:lastRenderedPageBreak/>
         <w:t>NavRegListener</w:t>
       </w:r>
-      <w:bookmarkEnd w:id="59"/>
+      <w:bookmarkEnd w:id="61"/>
     </w:p>
     <w:p/>
     <w:p>
@@ -37434,11 +37541,11 @@
       <w:pPr>
         <w:pStyle w:val="Ttulo3"/>
       </w:pPr>
-      <w:bookmarkStart w:id="60" w:name="_Toc514765697"/>
+      <w:bookmarkStart w:id="62" w:name="_Toc514865305"/>
       <w:r>
         <w:t>OptionListener</w:t>
       </w:r>
-      <w:bookmarkEnd w:id="60"/>
+      <w:bookmarkEnd w:id="62"/>
     </w:p>
     <w:p>
       <w:r>
@@ -37899,11 +38006,11 @@
       <w:pPr>
         <w:pStyle w:val="Ttulo3"/>
       </w:pPr>
-      <w:bookmarkStart w:id="61" w:name="_Toc514765698"/>
+      <w:bookmarkStart w:id="63" w:name="_Toc514865306"/>
       <w:r>
         <w:t>RadioButtonListener</w:t>
       </w:r>
-      <w:bookmarkEnd w:id="61"/>
+      <w:bookmarkEnd w:id="63"/>
     </w:p>
     <w:p/>
     <w:p>
@@ -38111,11 +38218,11 @@
       <w:pPr>
         <w:pStyle w:val="Ttulo3"/>
       </w:pPr>
-      <w:bookmarkStart w:id="62" w:name="_Toc514765699"/>
+      <w:bookmarkStart w:id="64" w:name="_Toc514865307"/>
       <w:r>
         <w:t>RespuestaBtnListener</w:t>
       </w:r>
-      <w:bookmarkEnd w:id="62"/>
+      <w:bookmarkEnd w:id="64"/>
     </w:p>
     <w:p/>
     <w:p>
@@ -38560,11 +38667,11 @@
       <w:pPr>
         <w:pStyle w:val="Ttulo3"/>
       </w:pPr>
-      <w:bookmarkStart w:id="63" w:name="_Toc514765700"/>
+      <w:bookmarkStart w:id="65" w:name="_Toc514865308"/>
       <w:r>
         <w:t>SesionBtnListener</w:t>
       </w:r>
-      <w:bookmarkEnd w:id="63"/>
+      <w:bookmarkEnd w:id="65"/>
     </w:p>
     <w:p>
       <w:r>
@@ -38919,12 +39026,12 @@
       <w:pPr>
         <w:pStyle w:val="Ttulo3"/>
       </w:pPr>
-      <w:bookmarkStart w:id="64" w:name="_Toc514765701"/>
+      <w:bookmarkStart w:id="66" w:name="_Toc514865309"/>
       <w:r>
         <w:lastRenderedPageBreak/>
         <w:t>SoporteBtnListener</w:t>
       </w:r>
-      <w:bookmarkEnd w:id="64"/>
+      <w:bookmarkEnd w:id="66"/>
     </w:p>
     <w:p/>
     <w:p>
@@ -39433,11 +39540,11 @@
       <w:pPr>
         <w:pStyle w:val="Ttulo3"/>
       </w:pPr>
-      <w:bookmarkStart w:id="65" w:name="_Toc514765702"/>
+      <w:bookmarkStart w:id="67" w:name="_Toc514865310"/>
       <w:r>
         <w:t>TestBtnListener</w:t>
       </w:r>
-      <w:bookmarkEnd w:id="65"/>
+      <w:bookmarkEnd w:id="67"/>
     </w:p>
     <w:p/>
     <w:p>
@@ -39812,11 +39919,11 @@
       <w:pPr>
         <w:pStyle w:val="Ttulo3"/>
       </w:pPr>
-      <w:bookmarkStart w:id="66" w:name="_Toc514765703"/>
+      <w:bookmarkStart w:id="68" w:name="_Toc514865311"/>
       <w:r>
         <w:t>TextAreaListener</w:t>
       </w:r>
-      <w:bookmarkEnd w:id="66"/>
+      <w:bookmarkEnd w:id="68"/>
     </w:p>
     <w:p/>
     <w:p>
@@ -40314,11 +40421,11 @@
       <w:pPr>
         <w:pStyle w:val="Ttulo3"/>
       </w:pPr>
-      <w:bookmarkStart w:id="67" w:name="_Toc514765704"/>
+      <w:bookmarkStart w:id="69" w:name="_Toc514865312"/>
       <w:r>
         <w:t>TextFieldKeyListener</w:t>
       </w:r>
-      <w:bookmarkEnd w:id="67"/>
+      <w:bookmarkEnd w:id="69"/>
     </w:p>
     <w:p/>
     <w:p>
@@ -41498,11 +41605,11 @@
       <w:pPr>
         <w:pStyle w:val="Ttulo3"/>
       </w:pPr>
-      <w:bookmarkStart w:id="68" w:name="_Toc514765705"/>
+      <w:bookmarkStart w:id="70" w:name="_Toc514865313"/>
       <w:r>
         <w:t>TextFocusListener</w:t>
       </w:r>
-      <w:bookmarkEnd w:id="68"/>
+      <w:bookmarkEnd w:id="70"/>
     </w:p>
     <w:p/>
     <w:p>
@@ -41836,22 +41943,22 @@
       <w:pPr>
         <w:pStyle w:val="Ttulo2"/>
       </w:pPr>
-      <w:bookmarkStart w:id="69" w:name="_Toc514765706"/>
+      <w:bookmarkStart w:id="71" w:name="_Toc514865314"/>
       <w:r>
         <w:t>Paquete interfaz</w:t>
       </w:r>
-      <w:bookmarkEnd w:id="69"/>
+      <w:bookmarkEnd w:id="71"/>
     </w:p>
     <w:p/>
     <w:p>
       <w:pPr>
         <w:pStyle w:val="Ttulo3"/>
       </w:pPr>
-      <w:bookmarkStart w:id="70" w:name="_Toc514765707"/>
+      <w:bookmarkStart w:id="72" w:name="_Toc514865315"/>
       <w:r>
         <w:t>Ventana</w:t>
       </w:r>
-      <w:bookmarkEnd w:id="70"/>
+      <w:bookmarkEnd w:id="72"/>
     </w:p>
     <w:p/>
     <w:p>
@@ -69162,22 +69269,22 @@
       <w:pPr>
         <w:pStyle w:val="Ttulo2"/>
       </w:pPr>
-      <w:bookmarkStart w:id="71" w:name="_Toc514765708"/>
+      <w:bookmarkStart w:id="73" w:name="_Toc514865316"/>
       <w:r>
         <w:t>Paquete interfaz.componentes</w:t>
       </w:r>
-      <w:bookmarkEnd w:id="71"/>
+      <w:bookmarkEnd w:id="73"/>
     </w:p>
     <w:p/>
     <w:p>
       <w:pPr>
         <w:pStyle w:val="Ttulo3"/>
       </w:pPr>
-      <w:bookmarkStart w:id="72" w:name="_Toc514765709"/>
+      <w:bookmarkStart w:id="74" w:name="_Toc514865317"/>
       <w:r>
         <w:t>JChanger</w:t>
       </w:r>
-      <w:bookmarkEnd w:id="72"/>
+      <w:bookmarkEnd w:id="74"/>
     </w:p>
     <w:p/>
     <w:p>
@@ -70803,11 +70910,11 @@
       <w:pPr>
         <w:pStyle w:val="Ttulo3"/>
       </w:pPr>
-      <w:bookmarkStart w:id="73" w:name="_Toc514765710"/>
+      <w:bookmarkStart w:id="75" w:name="_Toc514865318"/>
       <w:r>
         <w:t>JControlLabel</w:t>
       </w:r>
-      <w:bookmarkEnd w:id="73"/>
+      <w:bookmarkEnd w:id="75"/>
     </w:p>
     <w:p/>
     <w:p>
@@ -72328,11 +72435,11 @@
       <w:pPr>
         <w:pStyle w:val="Ttulo3"/>
       </w:pPr>
-      <w:bookmarkStart w:id="74" w:name="_Toc514765711"/>
+      <w:bookmarkStart w:id="76" w:name="_Toc514865319"/>
       <w:r>
         <w:t>JDisplay</w:t>
       </w:r>
-      <w:bookmarkEnd w:id="74"/>
+      <w:bookmarkEnd w:id="76"/>
     </w:p>
     <w:p/>
     <w:p>
@@ -72635,11 +72742,11 @@
       <w:pPr>
         <w:pStyle w:val="Ttulo3"/>
       </w:pPr>
-      <w:bookmarkStart w:id="75" w:name="_Toc514765712"/>
+      <w:bookmarkStart w:id="77" w:name="_Toc514865320"/>
       <w:r>
         <w:t>JFormBtn</w:t>
       </w:r>
-      <w:bookmarkEnd w:id="75"/>
+      <w:bookmarkEnd w:id="77"/>
     </w:p>
     <w:p/>
     <w:p>
@@ -73168,12 +73275,12 @@
       <w:pPr>
         <w:pStyle w:val="Ttulo3"/>
       </w:pPr>
-      <w:bookmarkStart w:id="76" w:name="_Toc514765713"/>
+      <w:bookmarkStart w:id="78" w:name="_Toc514865321"/>
       <w:r>
         <w:lastRenderedPageBreak/>
         <w:t>JFormDisplay</w:t>
       </w:r>
-      <w:bookmarkEnd w:id="76"/>
+      <w:bookmarkEnd w:id="78"/>
     </w:p>
     <w:p/>
     <w:p>
@@ -73661,11 +73768,11 @@
       <w:pPr>
         <w:pStyle w:val="Ttulo3"/>
       </w:pPr>
-      <w:bookmarkStart w:id="77" w:name="_Toc514765714"/>
+      <w:bookmarkStart w:id="79" w:name="_Toc514865322"/>
       <w:r>
         <w:t>JNavLabel</w:t>
       </w:r>
-      <w:bookmarkEnd w:id="77"/>
+      <w:bookmarkEnd w:id="79"/>
     </w:p>
     <w:p/>
     <w:p>
@@ -75847,11 +75954,11 @@
       <w:pPr>
         <w:pStyle w:val="Ttulo3"/>
       </w:pPr>
-      <w:bookmarkStart w:id="78" w:name="_Toc514765715"/>
+      <w:bookmarkStart w:id="80" w:name="_Toc514865323"/>
       <w:r>
         <w:t>JOption</w:t>
       </w:r>
-      <w:bookmarkEnd w:id="78"/>
+      <w:bookmarkEnd w:id="80"/>
     </w:p>
     <w:p/>
     <w:p>
@@ -76403,11 +76510,11 @@
       <w:pPr>
         <w:pStyle w:val="Ttulo3"/>
       </w:pPr>
-      <w:bookmarkStart w:id="79" w:name="_Toc514765716"/>
+      <w:bookmarkStart w:id="81" w:name="_Toc514865324"/>
       <w:r>
         <w:t>JPopUp</w:t>
       </w:r>
-      <w:bookmarkEnd w:id="79"/>
+      <w:bookmarkEnd w:id="81"/>
     </w:p>
     <w:p/>
     <w:p>
@@ -76814,11 +76921,11 @@
       <w:pPr>
         <w:pStyle w:val="Ttulo3"/>
       </w:pPr>
-      <w:bookmarkStart w:id="80" w:name="_Toc514765717"/>
+      <w:bookmarkStart w:id="82" w:name="_Toc514865325"/>
       <w:r>
         <w:t>JRespuestaBtn</w:t>
       </w:r>
-      <w:bookmarkEnd w:id="80"/>
+      <w:bookmarkEnd w:id="82"/>
     </w:p>
     <w:p/>
     <w:p>
@@ -77718,11 +77825,11 @@
       <w:pPr>
         <w:pStyle w:val="Ttulo3"/>
       </w:pPr>
-      <w:bookmarkStart w:id="81" w:name="_Toc514765718"/>
+      <w:bookmarkStart w:id="83" w:name="_Toc514865326"/>
       <w:r>
         <w:t>JRowBtn</w:t>
       </w:r>
-      <w:bookmarkEnd w:id="81"/>
+      <w:bookmarkEnd w:id="83"/>
     </w:p>
     <w:p/>
     <w:p>
@@ -78116,11 +78223,11 @@
       <w:pPr>
         <w:pStyle w:val="Ttulo3"/>
       </w:pPr>
-      <w:bookmarkStart w:id="82" w:name="_Toc514765719"/>
+      <w:bookmarkStart w:id="84" w:name="_Toc514865327"/>
       <w:r>
         <w:t>JRowPanel</w:t>
       </w:r>
-      <w:bookmarkEnd w:id="82"/>
+      <w:bookmarkEnd w:id="84"/>
     </w:p>
     <w:p/>
     <w:p>
@@ -79641,22 +79748,22 @@
       <w:pPr>
         <w:pStyle w:val="Ttulo2"/>
       </w:pPr>
-      <w:bookmarkStart w:id="83" w:name="_Toc514765720"/>
+      <w:bookmarkStart w:id="85" w:name="_Toc514865328"/>
       <w:r>
         <w:t>Paquete interfaz.grupos</w:t>
       </w:r>
-      <w:bookmarkEnd w:id="83"/>
+      <w:bookmarkEnd w:id="85"/>
     </w:p>
     <w:p/>
     <w:p>
       <w:pPr>
         <w:pStyle w:val="Ttulo3"/>
       </w:pPr>
-      <w:bookmarkStart w:id="84" w:name="_Toc514765721"/>
+      <w:bookmarkStart w:id="86" w:name="_Toc514865329"/>
       <w:r>
         <w:t>DisplayGroup</w:t>
       </w:r>
-      <w:bookmarkEnd w:id="84"/>
+      <w:bookmarkEnd w:id="86"/>
     </w:p>
     <w:p/>
     <w:p>
@@ -80011,11 +80118,11 @@
       <w:pPr>
         <w:pStyle w:val="Ttulo3"/>
       </w:pPr>
-      <w:bookmarkStart w:id="85" w:name="_Toc514765722"/>
+      <w:bookmarkStart w:id="87" w:name="_Toc514865330"/>
       <w:r>
         <w:t>OptionGroup</w:t>
       </w:r>
-      <w:bookmarkEnd w:id="85"/>
+      <w:bookmarkEnd w:id="87"/>
     </w:p>
     <w:p/>
     <w:p>
@@ -80272,11 +80379,11 @@
       <w:pPr>
         <w:pStyle w:val="Ttulo3"/>
       </w:pPr>
-      <w:bookmarkStart w:id="86" w:name="_Toc514765723"/>
+      <w:bookmarkStart w:id="88" w:name="_Toc514865331"/>
       <w:r>
         <w:t>SesionSteup</w:t>
       </w:r>
-      <w:bookmarkEnd w:id="86"/>
+      <w:bookmarkEnd w:id="88"/>
     </w:p>
     <w:p/>
     <w:p>
@@ -81001,11 +81108,11 @@
       <w:pPr>
         <w:pStyle w:val="Ttulo3"/>
       </w:pPr>
-      <w:bookmarkStart w:id="87" w:name="_Toc514765724"/>
+      <w:bookmarkStart w:id="89" w:name="_Toc514865332"/>
       <w:r>
         <w:t>TextFieldGroup</w:t>
       </w:r>
-      <w:bookmarkEnd w:id="87"/>
+      <w:bookmarkEnd w:id="89"/>
     </w:p>
     <w:p/>
     <w:p>
@@ -82079,11 +82186,11 @@
       <w:pPr>
         <w:pStyle w:val="Ttulo3"/>
       </w:pPr>
-      <w:bookmarkStart w:id="88" w:name="_Toc514765725"/>
+      <w:bookmarkStart w:id="90" w:name="_Toc514865333"/>
       <w:r>
         <w:t>TextFieldGroupRel</w:t>
       </w:r>
-      <w:bookmarkEnd w:id="88"/>
+      <w:bookmarkEnd w:id="90"/>
     </w:p>
     <w:p/>
     <w:p>
@@ -82307,22 +82414,22 @@
       <w:pPr>
         <w:pStyle w:val="Ttulo2"/>
       </w:pPr>
-      <w:bookmarkStart w:id="89" w:name="_Toc514765726"/>
+      <w:bookmarkStart w:id="91" w:name="_Toc514865334"/>
       <w:r>
         <w:t>Paquete interfaz.listas</w:t>
       </w:r>
-      <w:bookmarkEnd w:id="89"/>
+      <w:bookmarkEnd w:id="91"/>
     </w:p>
     <w:p/>
     <w:p>
       <w:pPr>
         <w:pStyle w:val="Ttulo3"/>
       </w:pPr>
-      <w:bookmarkStart w:id="90" w:name="_Toc514765727"/>
+      <w:bookmarkStart w:id="92" w:name="_Toc514865335"/>
       <w:r>
         <w:t>JConsultaRowList</w:t>
       </w:r>
-      <w:bookmarkEnd w:id="90"/>
+      <w:bookmarkEnd w:id="92"/>
     </w:p>
     <w:p/>
     <w:p>
@@ -82676,11 +82783,11 @@
       <w:pPr>
         <w:pStyle w:val="Ttulo3"/>
       </w:pPr>
-      <w:bookmarkStart w:id="91" w:name="_Toc514765728"/>
+      <w:bookmarkStart w:id="93" w:name="_Toc514865336"/>
       <w:r>
         <w:t>JRowList</w:t>
       </w:r>
-      <w:bookmarkEnd w:id="91"/>
+      <w:bookmarkEnd w:id="93"/>
     </w:p>
     <w:p/>
     <w:p>
@@ -82743,11 +82850,11 @@
       <w:pPr>
         <w:pStyle w:val="Ttulo3"/>
       </w:pPr>
-      <w:bookmarkStart w:id="92" w:name="_Toc514765729"/>
+      <w:bookmarkStart w:id="94" w:name="_Toc514865337"/>
       <w:r>
         <w:t>JUserRowList</w:t>
       </w:r>
-      <w:bookmarkEnd w:id="92"/>
+      <w:bookmarkEnd w:id="94"/>
     </w:p>
     <w:p/>
     <w:p>
@@ -83116,22 +83223,22 @@
       <w:pPr>
         <w:pStyle w:val="Ttulo2"/>
       </w:pPr>
-      <w:bookmarkStart w:id="93" w:name="_Toc514765730"/>
+      <w:bookmarkStart w:id="95" w:name="_Toc514865338"/>
       <w:r>
         <w:t>Paquete principal</w:t>
       </w:r>
-      <w:bookmarkEnd w:id="93"/>
+      <w:bookmarkEnd w:id="95"/>
     </w:p>
     <w:p/>
     <w:p>
       <w:pPr>
         <w:pStyle w:val="Ttulo3"/>
       </w:pPr>
-      <w:bookmarkStart w:id="94" w:name="_Toc514765731"/>
+      <w:bookmarkStart w:id="96" w:name="_Toc514865339"/>
       <w:r>
         <w:t>Launcher</w:t>
       </w:r>
-      <w:bookmarkEnd w:id="94"/>
+      <w:bookmarkEnd w:id="96"/>
     </w:p>
     <w:p/>
     <w:p>
@@ -83355,22 +83462,22 @@
       <w:pPr>
         <w:pStyle w:val="Ttulo1"/>
       </w:pPr>
-      <w:bookmarkStart w:id="95" w:name="_Toc514765732"/>
+      <w:bookmarkStart w:id="97" w:name="_Toc514865340"/>
       <w:r>
         <w:t>IMPLEMENTACION</w:t>
       </w:r>
-      <w:bookmarkEnd w:id="95"/>
+      <w:bookmarkEnd w:id="97"/>
     </w:p>
     <w:p/>
     <w:p>
       <w:pPr>
         <w:pStyle w:val="Ttulo2"/>
       </w:pPr>
-      <w:bookmarkStart w:id="96" w:name="_Toc514765733"/>
+      <w:bookmarkStart w:id="98" w:name="_Toc514865341"/>
       <w:r>
         <w:t>Preparación del sistema</w:t>
       </w:r>
-      <w:bookmarkEnd w:id="96"/>
+      <w:bookmarkEnd w:id="98"/>
     </w:p>
     <w:p>
       <w:pPr>
@@ -83406,7 +83513,7 @@
       <w:pPr>
         <w:pStyle w:val="Ttulo2"/>
       </w:pPr>
-      <w:bookmarkStart w:id="97" w:name="_Toc514765734"/>
+      <w:bookmarkStart w:id="99" w:name="_Toc514865342"/>
       <w:r>
         <w:t>Instalación</w:t>
       </w:r>
@@ -83416,7 +83523,7 @@
       <w:r>
         <w:t xml:space="preserve"> aplicación</w:t>
       </w:r>
-      <w:bookmarkEnd w:id="97"/>
+      <w:bookmarkEnd w:id="99"/>
     </w:p>
     <w:p>
       <w:pPr>
@@ -83427,11 +83534,11 @@
       <w:pPr>
         <w:pStyle w:val="Ttulo3"/>
       </w:pPr>
-      <w:bookmarkStart w:id="98" w:name="_Toc514765735"/>
+      <w:bookmarkStart w:id="100" w:name="_Toc514865343"/>
       <w:r>
         <w:t>Despliegue base de datos</w:t>
       </w:r>
-      <w:bookmarkEnd w:id="98"/>
+      <w:bookmarkEnd w:id="100"/>
     </w:p>
     <w:p>
       <w:pPr>
@@ -83453,11 +83560,11 @@
       <w:pPr>
         <w:pStyle w:val="Ttulo3"/>
       </w:pPr>
-      <w:bookmarkStart w:id="99" w:name="_Toc514765736"/>
+      <w:bookmarkStart w:id="101" w:name="_Toc514865344"/>
       <w:r>
         <w:t>Entorno de desarrollo</w:t>
       </w:r>
-      <w:bookmarkEnd w:id="99"/>
+      <w:bookmarkEnd w:id="101"/>
     </w:p>
     <w:p/>
     <w:p>
@@ -83473,11 +83580,11 @@
       <w:pPr>
         <w:pStyle w:val="Ttulo3"/>
       </w:pPr>
-      <w:bookmarkStart w:id="100" w:name="_Toc514765737"/>
+      <w:bookmarkStart w:id="102" w:name="_Toc514865345"/>
       <w:r>
         <w:t>Versión ejecutable</w:t>
       </w:r>
-      <w:bookmarkEnd w:id="100"/>
+      <w:bookmarkEnd w:id="102"/>
     </w:p>
     <w:p>
       <w:pPr>
@@ -83509,11 +83616,11 @@
       <w:pPr>
         <w:pStyle w:val="Ttulo3"/>
       </w:pPr>
-      <w:bookmarkStart w:id="101" w:name="_Toc514765738"/>
+      <w:bookmarkStart w:id="103" w:name="_Toc514865346"/>
       <w:r>
         <w:t>Futuras versiones</w:t>
       </w:r>
-      <w:bookmarkEnd w:id="101"/>
+      <w:bookmarkEnd w:id="103"/>
     </w:p>
     <w:p>
       <w:pPr>
@@ -83539,26 +83646,26 @@
       <w:pPr>
         <w:pStyle w:val="Ttulo1"/>
       </w:pPr>
-      <w:bookmarkStart w:id="102" w:name="_Toc514765739"/>
+      <w:bookmarkStart w:id="104" w:name="_Toc514865347"/>
       <w:r>
         <w:lastRenderedPageBreak/>
         <w:t>MANTENIMIENTO</w:t>
       </w:r>
-      <w:bookmarkEnd w:id="102"/>
+      <w:bookmarkEnd w:id="104"/>
     </w:p>
     <w:p/>
     <w:p>
       <w:pPr>
         <w:pStyle w:val="Ttulo2"/>
       </w:pPr>
-      <w:bookmarkStart w:id="103" w:name="_Toc514765740"/>
+      <w:bookmarkStart w:id="105" w:name="_Toc514865348"/>
       <w:r>
         <w:t>S</w:t>
       </w:r>
       <w:r>
         <w:t>ervicio interno de consultas</w:t>
       </w:r>
-      <w:bookmarkEnd w:id="103"/>
+      <w:bookmarkEnd w:id="105"/>
     </w:p>
     <w:p/>
     <w:p>
@@ -83578,8 +83685,6 @@
         <w:tab/>
         <w:t>La intención de este sistema es la de ofrecer al cliente una continua mejora del producto y facilitar el trabajo de los desarrolladores pudiendo recopilar de manera más efectiva los fallos que se desean resolver.</w:t>
       </w:r>
-      <w:bookmarkStart w:id="104" w:name="_GoBack"/>
-      <w:bookmarkEnd w:id="104"/>
     </w:p>
     <w:p>
       <w:pPr>
@@ -83590,14 +83695,14 @@
       <w:pPr>
         <w:pStyle w:val="Ttulo2"/>
       </w:pPr>
-      <w:bookmarkStart w:id="105" w:name="_Toc514765741"/>
+      <w:bookmarkStart w:id="106" w:name="_Toc514865349"/>
       <w:r>
         <w:t>A</w:t>
       </w:r>
       <w:r>
         <w:t>ctualizaciones</w:t>
       </w:r>
-      <w:bookmarkEnd w:id="105"/>
+      <w:bookmarkEnd w:id="106"/>
     </w:p>
     <w:p/>
     <w:p>
@@ -83619,7 +83724,7 @@
       </w:r>
     </w:p>
     <w:sectPr>
-      <w:footerReference w:type="default" r:id="rId20"/>
+      <w:footerReference w:type="default" r:id="rId22"/>
       <w:pgSz w:w="11906" w:h="16838"/>
       <w:pgMar w:top="1417" w:right="1701" w:bottom="1417" w:left="1701" w:header="708" w:footer="708" w:gutter="0"/>
       <w:pgNumType w:start="0"/>
@@ -83714,7 +83819,7 @@
         <w:sz w:val="24"/>
         <w:szCs w:val="24"/>
       </w:rPr>
-      <w:t>15</w:t>
+      <w:t>16</w:t>
     </w:r>
     <w:r>
       <w:rPr>
@@ -83763,7 +83868,7 @@
         <w:sz w:val="24"/>
         <w:szCs w:val="24"/>
       </w:rPr>
-      <w:t>293</w:t>
+      <w:t>295</w:t>
     </w:r>
     <w:r>
       <w:rPr>
@@ -87489,6 +87594,114 @@
       </w:tblCellMar>
     </w:tblPr>
   </w:style>
+  <w:style w:type="paragraph" w:styleId="TDC4">
+    <w:name w:val="toc 4"/>
+    <w:basedOn w:val="Normal"/>
+    <w:next w:val="Normal"/>
+    <w:autoRedefine/>
+    <w:uiPriority w:val="39"/>
+    <w:unhideWhenUsed/>
+    <w:rsid w:val="009E4CAB"/>
+    <w:pPr>
+      <w:spacing w:after="100" w:line="259" w:lineRule="auto"/>
+      <w:ind w:left="660"/>
+    </w:pPr>
+    <w:rPr>
+      <w:sz w:val="22"/>
+      <w:szCs w:val="22"/>
+      <w:lang w:eastAsia="es-ES"/>
+    </w:rPr>
+  </w:style>
+  <w:style w:type="paragraph" w:styleId="TDC5">
+    <w:name w:val="toc 5"/>
+    <w:basedOn w:val="Normal"/>
+    <w:next w:val="Normal"/>
+    <w:autoRedefine/>
+    <w:uiPriority w:val="39"/>
+    <w:unhideWhenUsed/>
+    <w:rsid w:val="009E4CAB"/>
+    <w:pPr>
+      <w:spacing w:after="100" w:line="259" w:lineRule="auto"/>
+      <w:ind w:left="880"/>
+    </w:pPr>
+    <w:rPr>
+      <w:sz w:val="22"/>
+      <w:szCs w:val="22"/>
+      <w:lang w:eastAsia="es-ES"/>
+    </w:rPr>
+  </w:style>
+  <w:style w:type="paragraph" w:styleId="TDC6">
+    <w:name w:val="toc 6"/>
+    <w:basedOn w:val="Normal"/>
+    <w:next w:val="Normal"/>
+    <w:autoRedefine/>
+    <w:uiPriority w:val="39"/>
+    <w:unhideWhenUsed/>
+    <w:rsid w:val="009E4CAB"/>
+    <w:pPr>
+      <w:spacing w:after="100" w:line="259" w:lineRule="auto"/>
+      <w:ind w:left="1100"/>
+    </w:pPr>
+    <w:rPr>
+      <w:sz w:val="22"/>
+      <w:szCs w:val="22"/>
+      <w:lang w:eastAsia="es-ES"/>
+    </w:rPr>
+  </w:style>
+  <w:style w:type="paragraph" w:styleId="TDC7">
+    <w:name w:val="toc 7"/>
+    <w:basedOn w:val="Normal"/>
+    <w:next w:val="Normal"/>
+    <w:autoRedefine/>
+    <w:uiPriority w:val="39"/>
+    <w:unhideWhenUsed/>
+    <w:rsid w:val="009E4CAB"/>
+    <w:pPr>
+      <w:spacing w:after="100" w:line="259" w:lineRule="auto"/>
+      <w:ind w:left="1320"/>
+    </w:pPr>
+    <w:rPr>
+      <w:sz w:val="22"/>
+      <w:szCs w:val="22"/>
+      <w:lang w:eastAsia="es-ES"/>
+    </w:rPr>
+  </w:style>
+  <w:style w:type="paragraph" w:styleId="TDC8">
+    <w:name w:val="toc 8"/>
+    <w:basedOn w:val="Normal"/>
+    <w:next w:val="Normal"/>
+    <w:autoRedefine/>
+    <w:uiPriority w:val="39"/>
+    <w:unhideWhenUsed/>
+    <w:rsid w:val="009E4CAB"/>
+    <w:pPr>
+      <w:spacing w:after="100" w:line="259" w:lineRule="auto"/>
+      <w:ind w:left="1540"/>
+    </w:pPr>
+    <w:rPr>
+      <w:sz w:val="22"/>
+      <w:szCs w:val="22"/>
+      <w:lang w:eastAsia="es-ES"/>
+    </w:rPr>
+  </w:style>
+  <w:style w:type="paragraph" w:styleId="TDC9">
+    <w:name w:val="toc 9"/>
+    <w:basedOn w:val="Normal"/>
+    <w:next w:val="Normal"/>
+    <w:autoRedefine/>
+    <w:uiPriority w:val="39"/>
+    <w:unhideWhenUsed/>
+    <w:rsid w:val="009E4CAB"/>
+    <w:pPr>
+      <w:spacing w:after="100" w:line="259" w:lineRule="auto"/>
+      <w:ind w:left="1760"/>
+    </w:pPr>
+    <w:rPr>
+      <w:sz w:val="22"/>
+      <w:szCs w:val="22"/>
+      <w:lang w:eastAsia="es-ES"/>
+    </w:rPr>
+  </w:style>
 </w:styles>
 </file>
 
@@ -87761,7 +87974,7 @@
 </file>
 
 <file path=customXml/itemProps1.xml><?xml version="1.0" encoding="utf-8"?>
-<ds:datastoreItem xmlns:ds="http://schemas.openxmlformats.org/officeDocument/2006/customXml" ds:itemID="{CB739F2C-0438-4353-96F9-EFC7CAEB07EF}">
+<ds:datastoreItem xmlns:ds="http://schemas.openxmlformats.org/officeDocument/2006/customXml" ds:itemID="{5666963B-9C0B-4664-BAD9-D127211678EE}">
   <ds:schemaRefs>
     <ds:schemaRef ds:uri="http://schemas.openxmlformats.org/officeDocument/2006/bibliography"/>
   </ds:schemaRefs>

</xml_diff>